<commit_message>
Gantt chart for Project Status Report completed
</commit_message>
<xml_diff>
--- a/Deliverables/4. Project Status Report 4/Project Status Report.docx
+++ b/Deliverables/4. Project Status Report 4/Project Status Report.docx
@@ -6,7 +6,7 @@
       <w:pPr>
         <w:jc w:val="center"/>
         <w:rPr>
-          <w:rFonts w:ascii="Futura Medium" w:hAnsi="Futura Medium" w:cs="Futura Medium"/>
+          <w:rFonts w:ascii="Garamond" w:hAnsi="Garamond" w:cs="Futura Medium"/>
           <w:sz w:val="32"/>
           <w:szCs w:val="32"/>
           <w:u w:val="single"/>
@@ -15,7 +15,7 @@
       </w:pPr>
       <w:r>
         <w:rPr>
-          <w:rFonts w:ascii="Futura Medium" w:hAnsi="Futura Medium" w:cs="Futura Medium"/>
+          <w:rFonts w:ascii="Garamond" w:hAnsi="Garamond" w:cs="Futura Medium"/>
           <w:sz w:val="32"/>
           <w:szCs w:val="32"/>
           <w:u w:val="single"/>
@@ -53,7 +53,7 @@
           <w:p>
             <w:pPr>
               <w:rPr>
-                <w:rFonts w:ascii="Futura Medium" w:hAnsi="Futura Medium" w:cs="Futura Medium"/>
+                <w:rFonts w:ascii="Garamond" w:hAnsi="Garamond" w:cs="Futura Medium"/>
                 <w:sz w:val="28"/>
                 <w:szCs w:val="32"/>
                 <w:lang w:val="en-CA"/>
@@ -61,7 +61,7 @@
             </w:pPr>
             <w:r>
               <w:rPr>
-                <w:rFonts w:ascii="Futura Medium" w:hAnsi="Futura Medium" w:cs="Futura Medium"/>
+                <w:rFonts w:ascii="Garamond" w:hAnsi="Garamond" w:cs="Futura Medium"/>
                 <w:sz w:val="28"/>
                 <w:szCs w:val="32"/>
                 <w:lang w:val="en-CA"/>
@@ -77,7 +77,7 @@
           <w:p>
             <w:pPr>
               <w:rPr>
-                <w:rFonts w:ascii="Garamond" w:hAnsi="Garamond" w:cs="Futura Medium"/>
+                <w:rFonts w:ascii="Futura Medium" w:hAnsi="Futura Medium" w:cs="Futura Medium"/>
                 <w:sz w:val="28"/>
                 <w:szCs w:val="28"/>
                 <w:lang w:val="en-CA"/>
@@ -85,7 +85,7 @@
             </w:pPr>
             <w:r>
               <w:rPr>
-                <w:rFonts w:ascii="Garamond" w:hAnsi="Garamond" w:cs="Futura Medium"/>
+                <w:rFonts w:ascii="Futura Medium" w:hAnsi="Futura Medium" w:cs="Futura Medium"/>
                 <w:sz w:val="28"/>
                 <w:szCs w:val="28"/>
                 <w:lang w:val="en-CA"/>
@@ -94,7 +94,7 @@
             </w:r>
             <w:r>
               <w:rPr>
-                <w:rFonts w:ascii="Garamond" w:hAnsi="Garamond" w:cs="Futura Medium"/>
+                <w:rFonts w:ascii="Futura Medium" w:hAnsi="Futura Medium" w:cs="Futura Medium"/>
                 <w:sz w:val="28"/>
                 <w:szCs w:val="28"/>
                 <w:lang w:val="en-CA"/>
@@ -103,7 +103,7 @@
             </w:r>
             <w:r>
               <w:rPr>
-                <w:rFonts w:ascii="Garamond" w:hAnsi="Garamond" w:cs="Futura Medium"/>
+                <w:rFonts w:ascii="Futura Medium" w:hAnsi="Futura Medium" w:cs="Futura Medium"/>
                 <w:sz w:val="28"/>
                 <w:szCs w:val="28"/>
                 <w:lang w:val="en-CA"/>
@@ -112,7 +112,7 @@
             </w:r>
             <w:r>
               <w:rPr>
-                <w:rFonts w:ascii="Garamond" w:hAnsi="Garamond" w:cs="Futura Medium"/>
+                <w:rFonts w:ascii="Futura Medium" w:hAnsi="Futura Medium" w:cs="Futura Medium"/>
                 <w:sz w:val="28"/>
                 <w:szCs w:val="28"/>
                 <w:lang w:val="en-CA"/>
@@ -121,7 +121,7 @@
             </w:r>
             <w:r>
               <w:rPr>
-                <w:rFonts w:ascii="Garamond" w:hAnsi="Garamond" w:cs="Futura Medium"/>
+                <w:rFonts w:ascii="Futura Medium" w:hAnsi="Futura Medium" w:cs="Futura Medium"/>
                 <w:sz w:val="28"/>
                 <w:szCs w:val="28"/>
                 <w:vertAlign w:val="superscript"/>
@@ -131,7 +131,7 @@
             </w:r>
             <w:r>
               <w:rPr>
-                <w:rFonts w:ascii="Garamond" w:hAnsi="Garamond" w:cs="Futura Medium"/>
+                <w:rFonts w:ascii="Futura Medium" w:hAnsi="Futura Medium" w:cs="Futura Medium"/>
                 <w:sz w:val="28"/>
                 <w:szCs w:val="28"/>
                 <w:lang w:val="en-CA"/>
@@ -149,7 +149,7 @@
           <w:p>
             <w:pPr>
               <w:rPr>
-                <w:rFonts w:ascii="Futura Medium" w:hAnsi="Futura Medium" w:cs="Futura Medium"/>
+                <w:rFonts w:ascii="Garamond" w:hAnsi="Garamond" w:cs="Futura Medium"/>
                 <w:sz w:val="28"/>
                 <w:szCs w:val="32"/>
                 <w:lang w:val="en-CA"/>
@@ -157,7 +157,7 @@
             </w:pPr>
             <w:r>
               <w:rPr>
-                <w:rFonts w:ascii="Futura Medium" w:hAnsi="Futura Medium" w:cs="Futura Medium"/>
+                <w:rFonts w:ascii="Garamond" w:hAnsi="Garamond" w:cs="Futura Medium"/>
                 <w:sz w:val="28"/>
                 <w:szCs w:val="32"/>
                 <w:lang w:val="en-CA"/>
@@ -173,7 +173,7 @@
           <w:p>
             <w:pPr>
               <w:rPr>
-                <w:rFonts w:ascii="Garamond" w:hAnsi="Garamond" w:cs="Futura Medium"/>
+                <w:rFonts w:ascii="Futura Medium" w:hAnsi="Futura Medium" w:cs="Futura Medium"/>
                 <w:sz w:val="28"/>
                 <w:szCs w:val="28"/>
                 <w:lang w:val="en-CA"/>
@@ -181,7 +181,7 @@
             </w:pPr>
             <w:r>
               <w:rPr>
-                <w:rFonts w:ascii="Garamond" w:hAnsi="Garamond"/>
+                <w:rFonts w:ascii="Futura Medium" w:hAnsi="Futura Medium" w:cs="Futura Medium"/>
                 <w:sz w:val="28"/>
                 <w:szCs w:val="28"/>
               </w:rPr>
@@ -451,8 +451,6 @@
               </w:rPr>
               <w:t>th</w:t>
             </w:r>
-            <w:bookmarkStart w:id="0" w:name="_GoBack"/>
-            <w:bookmarkEnd w:id="0"/>
             <w:r>
               <w:rPr>
                 <w:rFonts w:ascii="Garamond" w:hAnsi="Garamond" w:cs="Lucida Sans Unicode"/>
@@ -484,7 +482,7 @@
         <w:tc>
           <w:tcPr>
             <w:tcW w:w="6187" w:type="dxa"/>
-            <w:shd w:val="clear" w:color="auto" w:fill="FFFF00"/>
+            <w:shd w:val="clear" w:color="auto" w:fill="FF0000"/>
           </w:tcPr>
           <w:p>
             <w:pPr>
@@ -497,7 +495,7 @@
               <w:rPr>
                 <w:rFonts w:ascii="Futura Medium" w:hAnsi="Futura Medium" w:cs="Futura Medium"/>
               </w:rPr>
-              <w:t>Warning</w:t>
+              <w:t>Danger</w:t>
             </w:r>
           </w:p>
         </w:tc>
@@ -2578,15 +2576,20 @@
           <w:lang w:val="en-CA"/>
         </w:rPr>
       </w:pPr>
+      <w:bookmarkStart w:id="0" w:name="_GoBack"/>
       <w:r>
         <w:rPr>
+          <w:rFonts w:ascii="Futura Medium" w:hAnsi="Futura Medium" w:cs="Futura Medium"/>
           <w:noProof/>
+          <w:sz w:val="28"/>
+          <w:szCs w:val="32"/>
+          <w:u w:val="single"/>
         </w:rPr>
         <w:drawing>
-          <wp:inline distT="0" distB="0" distL="0" distR="0" wp14:anchorId="09393ECA" wp14:editId="742A7591">
-            <wp:extent cx="8229600" cy="2552711"/>
-            <wp:effectExtent l="0" t="0" r="0" b="12700"/>
-            <wp:docPr id="1" name="Picture 1" descr="Software%20Development%20Plan3.gif"/>
+          <wp:inline distT="0" distB="0" distL="0" distR="0" wp14:anchorId="25DC63B9" wp14:editId="4220E9E4">
+            <wp:extent cx="8211820" cy="2801620"/>
+            <wp:effectExtent l="0" t="0" r="0" b="0"/>
+            <wp:docPr id="2" name="Picture 2" descr="Software%20Development%20Plan.gif"/>
             <wp:cNvGraphicFramePr>
               <a:graphicFrameLocks xmlns:a="http://schemas.openxmlformats.org/drawingml/2006/main" noChangeAspect="1"/>
             </wp:cNvGraphicFramePr>
@@ -2594,13 +2597,13 @@
               <a:graphicData uri="http://schemas.openxmlformats.org/drawingml/2006/picture">
                 <pic:pic xmlns:pic="http://schemas.openxmlformats.org/drawingml/2006/picture">
                   <pic:nvPicPr>
-                    <pic:cNvPr id="0" name="Picture 1" descr="Software%20Development%20Plan3.gif"/>
+                    <pic:cNvPr id="0" name="Picture 1" descr="Software%20Development%20Plan.gif"/>
                     <pic:cNvPicPr>
                       <a:picLocks noChangeAspect="1" noChangeArrowheads="1"/>
                     </pic:cNvPicPr>
                   </pic:nvPicPr>
                   <pic:blipFill>
-                    <a:blip r:embed="rId10" cstate="print">
+                    <a:blip r:embed="rId10">
                       <a:extLst>
                         <a:ext uri="{28A0092B-C50C-407E-A947-70E740481C1C}">
                           <a14:useLocalDpi xmlns:a14="http://schemas.microsoft.com/office/drawing/2010/main" val="0"/>
@@ -2615,7 +2618,7 @@
                   <pic:spPr bwMode="auto">
                     <a:xfrm>
                       <a:off x="0" y="0"/>
-                      <a:ext cx="8229600" cy="2552711"/>
+                      <a:ext cx="8211820" cy="2801620"/>
                     </a:xfrm>
                     <a:prstGeom prst="rect">
                       <a:avLst/>
@@ -2631,6 +2634,7 @@
           </wp:inline>
         </w:drawing>
       </w:r>
+      <w:bookmarkEnd w:id="0"/>
     </w:p>
     <w:sectPr>
       <w:footerReference w:type="default" r:id="rId11"/>
@@ -3081,14 +3085,14 @@
         <w:tab w:val="right" w:pos="14175"/>
       </w:tabs>
       <w:rPr>
-        <w:rFonts w:ascii="Garamond" w:hAnsi="Garamond"/>
+        <w:rFonts w:ascii="Futura Medium" w:hAnsi="Futura Medium" w:cs="Futura Medium"/>
         <w:sz w:val="20"/>
         <w:szCs w:val="20"/>
       </w:rPr>
     </w:pPr>
     <w:r>
       <w:rPr>
-        <w:rFonts w:ascii="Garamond" w:hAnsi="Garamond"/>
+        <w:rFonts w:ascii="Futura Medium" w:hAnsi="Futura Medium" w:cs="Futura Medium"/>
         <w:sz w:val="20"/>
         <w:szCs w:val="20"/>
       </w:rPr>
@@ -3096,7 +3100,7 @@
     </w:r>
     <w:r>
       <w:rPr>
-        <w:rFonts w:ascii="Garamond" w:hAnsi="Garamond"/>
+        <w:rFonts w:ascii="Futura Medium" w:hAnsi="Futura Medium" w:cs="Futura Medium"/>
         <w:sz w:val="20"/>
         <w:szCs w:val="20"/>
       </w:rPr>
@@ -3104,7 +3108,7 @@
     </w:r>
     <w:r>
       <w:rPr>
-        <w:rFonts w:ascii="Garamond" w:hAnsi="Garamond"/>
+        <w:rFonts w:ascii="Futura Medium" w:hAnsi="Futura Medium" w:cs="Futura Medium"/>
         <w:sz w:val="20"/>
         <w:szCs w:val="20"/>
       </w:rPr>
@@ -3112,7 +3116,7 @@
     </w:r>
     <w:r>
       <w:rPr>
-        <w:rFonts w:ascii="Garamond" w:hAnsi="Garamond"/>
+        <w:rFonts w:ascii="Futura Medium" w:hAnsi="Futura Medium" w:cs="Futura Medium"/>
         <w:sz w:val="20"/>
         <w:szCs w:val="20"/>
       </w:rPr>
@@ -3120,7 +3124,7 @@
     </w:r>
     <w:r>
       <w:rPr>
-        <w:rFonts w:ascii="Garamond" w:hAnsi="Garamond"/>
+        <w:rFonts w:ascii="Futura Medium" w:hAnsi="Futura Medium" w:cs="Futura Medium"/>
         <w:sz w:val="20"/>
         <w:szCs w:val="20"/>
       </w:rPr>
@@ -3134,14 +3138,14 @@
         <w:tab w:val="right" w:pos="14175"/>
       </w:tabs>
       <w:rPr>
-        <w:rFonts w:ascii="Garamond" w:hAnsi="Garamond"/>
+        <w:rFonts w:ascii="Futura Medium" w:hAnsi="Futura Medium" w:cs="Futura Medium"/>
         <w:sz w:val="20"/>
         <w:szCs w:val="20"/>
       </w:rPr>
     </w:pPr>
     <w:r>
       <w:rPr>
-        <w:rFonts w:ascii="Garamond" w:hAnsi="Garamond"/>
+        <w:rFonts w:ascii="Futura Medium" w:hAnsi="Futura Medium" w:cs="Futura Medium"/>
         <w:sz w:val="20"/>
         <w:szCs w:val="20"/>
       </w:rPr>
@@ -3149,7 +3153,7 @@
     </w:r>
     <w:r>
       <w:rPr>
-        <w:rFonts w:ascii="Garamond" w:hAnsi="Garamond"/>
+        <w:rFonts w:ascii="Futura Medium" w:hAnsi="Futura Medium" w:cs="Futura Medium"/>
         <w:sz w:val="20"/>
         <w:szCs w:val="20"/>
       </w:rPr>
@@ -3157,7 +3161,7 @@
     </w:r>
     <w:r>
       <w:rPr>
-        <w:rFonts w:ascii="Garamond" w:hAnsi="Garamond"/>
+        <w:rFonts w:ascii="Futura Medium" w:hAnsi="Futura Medium" w:cs="Futura Medium"/>
         <w:sz w:val="20"/>
         <w:szCs w:val="20"/>
       </w:rPr>
@@ -3950,7 +3954,7 @@
 </file>
 
 <file path=customXml/itemProps1.xml><?xml version="1.0" encoding="utf-8"?>
-<ds:datastoreItem xmlns:ds="http://schemas.openxmlformats.org/officeDocument/2006/customXml" ds:itemID="{9A57E18D-C866-1648-A431-B5A6DA98983D}">
+<ds:datastoreItem xmlns:ds="http://schemas.openxmlformats.org/officeDocument/2006/customXml" ds:itemID="{0E79B071-0BC8-494F-A1F1-927C4AAEF2A5}">
   <ds:schemaRefs>
     <ds:schemaRef ds:uri="http://schemas.openxmlformats.org/officeDocument/2006/bibliography"/>
   </ds:schemaRefs>

</xml_diff>

<commit_message>
Project Status Report 4, still incomplete
mostly filled out tho.
</commit_message>
<xml_diff>
--- a/Deliverables/4. Project Status Report 4/Project Status Report.docx
+++ b/Deliverables/4. Project Status Report 4/Project Status Report.docx
@@ -1,6 +1,6 @@
 
 <file path=word/document.xml><?xml version="1.0" encoding="utf-8"?>
-<w:document xmlns:wpc="http://schemas.microsoft.com/office/word/2010/wordprocessingCanvas" xmlns:mo="http://schemas.microsoft.com/office/mac/office/2008/main" xmlns:mc="http://schemas.openxmlformats.org/markup-compatibility/2006" xmlns:mv="urn:schemas-microsoft-com:mac:vml" xmlns:o="urn:schemas-microsoft-com:office:office" xmlns:r="http://schemas.openxmlformats.org/officeDocument/2006/relationships" xmlns:m="http://schemas.openxmlformats.org/officeDocument/2006/math" xmlns:v="urn:schemas-microsoft-com:vml" xmlns:wp14="http://schemas.microsoft.com/office/word/2010/wordprocessingDrawing" xmlns:wp="http://schemas.openxmlformats.org/drawingml/2006/wordprocessingDrawing" xmlns:w10="urn:schemas-microsoft-com:office:word" xmlns:w="http://schemas.openxmlformats.org/wordprocessingml/2006/main" xmlns:w14="http://schemas.microsoft.com/office/word/2010/wordml" xmlns:w15="http://schemas.microsoft.com/office/word/2012/wordml" xmlns:wpg="http://schemas.microsoft.com/office/word/2010/wordprocessingGroup" xmlns:wpi="http://schemas.microsoft.com/office/word/2010/wordprocessingInk" xmlns:wne="http://schemas.microsoft.com/office/word/2006/wordml" xmlns:wps="http://schemas.microsoft.com/office/word/2010/wordprocessingShape" mc:Ignorable="w14 w15 wp14">
+<w:document xmlns:wpc="http://schemas.microsoft.com/office/word/2010/wordprocessingCanvas" xmlns:mc="http://schemas.openxmlformats.org/markup-compatibility/2006" xmlns:o="urn:schemas-microsoft-com:office:office" xmlns:r="http://schemas.openxmlformats.org/officeDocument/2006/relationships" xmlns:m="http://schemas.openxmlformats.org/officeDocument/2006/math" xmlns:v="urn:schemas-microsoft-com:vml" xmlns:wp14="http://schemas.microsoft.com/office/word/2010/wordprocessingDrawing" xmlns:wp="http://schemas.openxmlformats.org/drawingml/2006/wordprocessingDrawing" xmlns:w10="urn:schemas-microsoft-com:office:word" xmlns:w="http://schemas.openxmlformats.org/wordprocessingml/2006/main" xmlns:w14="http://schemas.microsoft.com/office/word/2010/wordml" xmlns:w15="http://schemas.microsoft.com/office/word/2012/wordml" xmlns:wpg="http://schemas.microsoft.com/office/word/2010/wordprocessingGroup" xmlns:wpi="http://schemas.microsoft.com/office/word/2010/wordprocessingInk" xmlns:wne="http://schemas.microsoft.com/office/word/2006/wordml" xmlns:wps="http://schemas.microsoft.com/office/word/2010/wordprocessingShape" mc:Ignorable="w14 w15 wp14">
   <w:body>
     <w:p>
       <w:pPr>
@@ -179,13 +179,23 @@
                 <w:lang w:val="en-CA"/>
               </w:rPr>
             </w:pPr>
+            <w:proofErr w:type="spellStart"/>
             <w:r>
               <w:rPr>
                 <w:rFonts w:ascii="Futura Medium" w:hAnsi="Futura Medium" w:cs="Futura Medium"/>
                 <w:sz w:val="28"/>
                 <w:szCs w:val="28"/>
               </w:rPr>
-              <w:t>Kazuma Sato</w:t>
+              <w:t>Kazuma</w:t>
+            </w:r>
+            <w:proofErr w:type="spellEnd"/>
+            <w:r>
+              <w:rPr>
+                <w:rFonts w:ascii="Futura Medium" w:hAnsi="Futura Medium" w:cs="Futura Medium"/>
+                <w:sz w:val="28"/>
+                <w:szCs w:val="28"/>
+              </w:rPr>
+              <w:t xml:space="preserve"> Sato</w:t>
             </w:r>
           </w:p>
         </w:tc>
@@ -307,12 +317,14 @@
                 <w:rFonts w:ascii="Garamond" w:hAnsi="Garamond" w:cs="Lucida Sans Unicode"/>
               </w:rPr>
             </w:pPr>
+            <w:proofErr w:type="spellStart"/>
             <w:r>
               <w:rPr>
                 <w:rFonts w:ascii="Garamond" w:hAnsi="Garamond" w:cs="Lucida Sans Unicode"/>
               </w:rPr>
               <w:t>CrossCampus</w:t>
             </w:r>
+            <w:proofErr w:type="spellEnd"/>
           </w:p>
         </w:tc>
       </w:tr>
@@ -387,13 +399,7 @@
               <w:rPr>
                 <w:rFonts w:ascii="Garamond" w:hAnsi="Garamond" w:cs="Lucida Sans Unicode"/>
               </w:rPr>
-              <w:t>Wednesday, March</w:t>
-            </w:r>
-            <w:r>
-              <w:rPr>
-                <w:rFonts w:ascii="Garamond" w:hAnsi="Garamond" w:cs="Lucida Sans Unicode"/>
-              </w:rPr>
-              <w:t xml:space="preserve"> </w:t>
+              <w:t xml:space="preserve">Wednesday, March </w:t>
             </w:r>
             <w:r>
               <w:rPr>
@@ -412,13 +418,7 @@
               <w:rPr>
                 <w:rFonts w:ascii="Garamond" w:hAnsi="Garamond" w:cs="Lucida Sans Unicode"/>
               </w:rPr>
-              <w:t>, 2017</w:t>
-            </w:r>
-            <w:r>
-              <w:rPr>
-                <w:rFonts w:ascii="Garamond" w:hAnsi="Garamond" w:cs="Lucida Sans Unicode"/>
-              </w:rPr>
-              <w:t xml:space="preserve"> to </w:t>
+              <w:t xml:space="preserve">, 2017 to </w:t>
             </w:r>
             <w:r>
               <w:rPr>
@@ -547,7 +547,7 @@
           <w:szCs w:val="32"/>
           <w:lang w:val="en-CA"/>
         </w:rPr>
-        <w:t>&lt;&lt;Some info here&gt;&gt;</w:t>
+        <w:t xml:space="preserve">Our absolute deadline fast approaching we are still not ready for full deployment. Due to the development of the Android Client being incomplete, we have not been able to fish the Testing phase of this project. Because, the client is not a dependency to the other products, we have started the testing without it. </w:t>
       </w:r>
     </w:p>
     <w:p>
@@ -656,14 +656,16 @@
               <w:rPr>
                 <w:rFonts w:ascii="Garamond" w:hAnsi="Garamond" w:cs="Lucida Sans Unicode"/>
               </w:rPr>
-              <w:t>Lambda Functions Proxy Integration to</w:t>
-            </w:r>
-            <w:r>
-              <w:rPr>
-                <w:rFonts w:ascii="Garamond" w:hAnsi="Garamond" w:cs="Lucida Sans Unicode"/>
-              </w:rPr>
-              <w:t xml:space="preserve"> Cognito</w:t>
-            </w:r>
+              <w:t xml:space="preserve">Lambda Functions Proxy Integration to </w:t>
+            </w:r>
+            <w:proofErr w:type="spellStart"/>
+            <w:r>
+              <w:rPr>
+                <w:rFonts w:ascii="Garamond" w:hAnsi="Garamond" w:cs="Lucida Sans Unicode"/>
+              </w:rPr>
+              <w:t>Cognito</w:t>
+            </w:r>
+            <w:proofErr w:type="spellEnd"/>
           </w:p>
         </w:tc>
         <w:tc>
@@ -705,13 +707,7 @@
               <w:rPr>
                 <w:rFonts w:ascii="Garamond" w:hAnsi="Garamond" w:cs="Lucida Sans Unicode"/>
               </w:rPr>
-              <w:t>Lambda Functions Proxy Integration</w:t>
-            </w:r>
-            <w:r>
-              <w:rPr>
-                <w:rFonts w:ascii="Garamond" w:hAnsi="Garamond" w:cs="Lucida Sans Unicode"/>
-              </w:rPr>
-              <w:t xml:space="preserve"> to S3</w:t>
+              <w:t>Lambda Functions Proxy Integration to S3</w:t>
             </w:r>
           </w:p>
         </w:tc>
@@ -725,11 +721,19 @@
                 <w:rFonts w:ascii="Garamond" w:hAnsi="Garamond" w:cs="Lucida Sans Unicode"/>
               </w:rPr>
             </w:pPr>
-            <w:r>
-              <w:rPr>
-                <w:rFonts w:ascii="Garamond" w:hAnsi="Garamond" w:cs="Lucida Sans Unicode"/>
-              </w:rPr>
-              <w:t>Kazuma Sato</w:t>
+            <w:proofErr w:type="spellStart"/>
+            <w:r>
+              <w:rPr>
+                <w:rFonts w:ascii="Garamond" w:hAnsi="Garamond" w:cs="Lucida Sans Unicode"/>
+              </w:rPr>
+              <w:t>Kazuma</w:t>
+            </w:r>
+            <w:proofErr w:type="spellEnd"/>
+            <w:r>
+              <w:rPr>
+                <w:rFonts w:ascii="Garamond" w:hAnsi="Garamond" w:cs="Lucida Sans Unicode"/>
+              </w:rPr>
+              <w:t xml:space="preserve"> Sato</w:t>
             </w:r>
           </w:p>
         </w:tc>
@@ -752,13 +756,7 @@
               <w:rPr>
                 <w:rFonts w:ascii="Garamond" w:hAnsi="Garamond" w:cs="Lucida Sans Unicode"/>
               </w:rPr>
-              <w:t xml:space="preserve">Lambda Functions for API </w:t>
-            </w:r>
-            <w:r>
-              <w:rPr>
-                <w:rFonts w:ascii="Garamond" w:hAnsi="Garamond" w:cs="Lucida Sans Unicode"/>
-              </w:rPr>
-              <w:t>Gateway</w:t>
+              <w:t>Lambda Functions for API Gateway</w:t>
             </w:r>
           </w:p>
         </w:tc>
@@ -772,11 +770,19 @@
                 <w:rFonts w:ascii="Garamond" w:hAnsi="Garamond" w:cs="Lucida Sans Unicode"/>
               </w:rPr>
             </w:pPr>
-            <w:r>
-              <w:rPr>
-                <w:rFonts w:ascii="Garamond" w:hAnsi="Garamond" w:cs="Lucida Sans Unicode"/>
-              </w:rPr>
-              <w:t>Kazuma Sato</w:t>
+            <w:proofErr w:type="spellStart"/>
+            <w:r>
+              <w:rPr>
+                <w:rFonts w:ascii="Garamond" w:hAnsi="Garamond" w:cs="Lucida Sans Unicode"/>
+              </w:rPr>
+              <w:t>Kazuma</w:t>
+            </w:r>
+            <w:proofErr w:type="spellEnd"/>
+            <w:r>
+              <w:rPr>
+                <w:rFonts w:ascii="Garamond" w:hAnsi="Garamond" w:cs="Lucida Sans Unicode"/>
+              </w:rPr>
+              <w:t xml:space="preserve"> Sato</w:t>
             </w:r>
           </w:p>
         </w:tc>
@@ -854,11 +860,19 @@
                 <w:rFonts w:ascii="Garamond" w:hAnsi="Garamond" w:cs="Lucida Sans Unicode"/>
               </w:rPr>
             </w:pPr>
-            <w:r>
-              <w:rPr>
-                <w:rFonts w:ascii="Garamond" w:hAnsi="Garamond" w:cs="Lucida Sans Unicode"/>
-              </w:rPr>
-              <w:t>Kazuma Sato</w:t>
+            <w:proofErr w:type="spellStart"/>
+            <w:r>
+              <w:rPr>
+                <w:rFonts w:ascii="Garamond" w:hAnsi="Garamond" w:cs="Lucida Sans Unicode"/>
+              </w:rPr>
+              <w:t>Kazuma</w:t>
+            </w:r>
+            <w:proofErr w:type="spellEnd"/>
+            <w:r>
+              <w:rPr>
+                <w:rFonts w:ascii="Garamond" w:hAnsi="Garamond" w:cs="Lucida Sans Unicode"/>
+              </w:rPr>
+              <w:t xml:space="preserve"> Sato</w:t>
             </w:r>
           </w:p>
         </w:tc>
@@ -895,11 +909,19 @@
                 <w:rFonts w:ascii="Garamond" w:hAnsi="Garamond" w:cs="Lucida Sans Unicode"/>
               </w:rPr>
             </w:pPr>
-            <w:r>
-              <w:rPr>
-                <w:rFonts w:ascii="Garamond" w:hAnsi="Garamond" w:cs="Lucida Sans Unicode"/>
-              </w:rPr>
-              <w:t>Kazuma Sato</w:t>
+            <w:proofErr w:type="spellStart"/>
+            <w:r>
+              <w:rPr>
+                <w:rFonts w:ascii="Garamond" w:hAnsi="Garamond" w:cs="Lucida Sans Unicode"/>
+              </w:rPr>
+              <w:t>Kazuma</w:t>
+            </w:r>
+            <w:proofErr w:type="spellEnd"/>
+            <w:r>
+              <w:rPr>
+                <w:rFonts w:ascii="Garamond" w:hAnsi="Garamond" w:cs="Lucida Sans Unicode"/>
+              </w:rPr>
+              <w:t xml:space="preserve"> Sato</w:t>
             </w:r>
           </w:p>
         </w:tc>
@@ -936,11 +958,19 @@
                 <w:rFonts w:ascii="Garamond" w:hAnsi="Garamond" w:cs="Lucida Sans Unicode"/>
               </w:rPr>
             </w:pPr>
-            <w:r>
-              <w:rPr>
-                <w:rFonts w:ascii="Garamond" w:hAnsi="Garamond" w:cs="Lucida Sans Unicode"/>
-              </w:rPr>
-              <w:t>Kazuma Sato</w:t>
+            <w:proofErr w:type="spellStart"/>
+            <w:r>
+              <w:rPr>
+                <w:rFonts w:ascii="Garamond" w:hAnsi="Garamond" w:cs="Lucida Sans Unicode"/>
+              </w:rPr>
+              <w:t>Kazuma</w:t>
+            </w:r>
+            <w:proofErr w:type="spellEnd"/>
+            <w:r>
+              <w:rPr>
+                <w:rFonts w:ascii="Garamond" w:hAnsi="Garamond" w:cs="Lucida Sans Unicode"/>
+              </w:rPr>
+              <w:t xml:space="preserve"> Sato</w:t>
             </w:r>
           </w:p>
         </w:tc>
@@ -975,8 +1005,20 @@
           <w:u w:val="single"/>
           <w:lang w:val="en-CA"/>
         </w:rPr>
-        <w:t>Planned but not Accomplished</w:t>
+        <w:t xml:space="preserve">Planned but not </w:t>
       </w:r>
+      <w:proofErr w:type="gramStart"/>
+      <w:r>
+        <w:rPr>
+          <w:rFonts w:ascii="Futura Medium" w:hAnsi="Futura Medium" w:cs="Futura Medium"/>
+          <w:sz w:val="28"/>
+          <w:szCs w:val="32"/>
+          <w:u w:val="single"/>
+          <w:lang w:val="en-CA"/>
+        </w:rPr>
+        <w:t>Accomplished</w:t>
+      </w:r>
+      <w:proofErr w:type="gramEnd"/>
     </w:p>
     <w:tbl>
       <w:tblPr>
@@ -1067,12 +1109,28 @@
                 <w:rFonts w:ascii="Garamond" w:hAnsi="Garamond" w:cs="Lucida Sans Unicode"/>
               </w:rPr>
             </w:pPr>
-            <w:r>
-              <w:rPr>
-                <w:rFonts w:ascii="Garamond" w:hAnsi="Garamond" w:cs="Lucida Sans Unicode"/>
-              </w:rPr>
-              <w:t>Pavle Boranievz</w:t>
-            </w:r>
+            <w:proofErr w:type="spellStart"/>
+            <w:r>
+              <w:rPr>
+                <w:rFonts w:ascii="Garamond" w:hAnsi="Garamond" w:cs="Lucida Sans Unicode"/>
+              </w:rPr>
+              <w:t>Pavle</w:t>
+            </w:r>
+            <w:proofErr w:type="spellEnd"/>
+            <w:r>
+              <w:rPr>
+                <w:rFonts w:ascii="Garamond" w:hAnsi="Garamond" w:cs="Lucida Sans Unicode"/>
+              </w:rPr>
+              <w:t xml:space="preserve"> </w:t>
+            </w:r>
+            <w:proofErr w:type="spellStart"/>
+            <w:r>
+              <w:rPr>
+                <w:rFonts w:ascii="Garamond" w:hAnsi="Garamond" w:cs="Lucida Sans Unicode"/>
+              </w:rPr>
+              <w:t>Boranievz</w:t>
+            </w:r>
+            <w:proofErr w:type="spellEnd"/>
           </w:p>
         </w:tc>
       </w:tr>
@@ -1149,12 +1207,28 @@
                 <w:rFonts w:ascii="Garamond" w:hAnsi="Garamond" w:cs="Lucida Sans Unicode"/>
               </w:rPr>
             </w:pPr>
-            <w:r>
-              <w:rPr>
-                <w:rFonts w:ascii="Garamond" w:hAnsi="Garamond" w:cs="Lucida Sans Unicode"/>
-              </w:rPr>
-              <w:t>Pavle Boranievz</w:t>
-            </w:r>
+            <w:proofErr w:type="spellStart"/>
+            <w:r>
+              <w:rPr>
+                <w:rFonts w:ascii="Garamond" w:hAnsi="Garamond" w:cs="Lucida Sans Unicode"/>
+              </w:rPr>
+              <w:t>Pavle</w:t>
+            </w:r>
+            <w:proofErr w:type="spellEnd"/>
+            <w:r>
+              <w:rPr>
+                <w:rFonts w:ascii="Garamond" w:hAnsi="Garamond" w:cs="Lucida Sans Unicode"/>
+              </w:rPr>
+              <w:t xml:space="preserve"> </w:t>
+            </w:r>
+            <w:proofErr w:type="spellStart"/>
+            <w:r>
+              <w:rPr>
+                <w:rFonts w:ascii="Garamond" w:hAnsi="Garamond" w:cs="Lucida Sans Unicode"/>
+              </w:rPr>
+              <w:t>Boranievz</w:t>
+            </w:r>
+            <w:proofErr w:type="spellEnd"/>
           </w:p>
         </w:tc>
       </w:tr>
@@ -1203,11 +1277,19 @@
                 <w:rFonts w:ascii="Garamond" w:hAnsi="Garamond" w:cs="Lucida Sans Unicode"/>
               </w:rPr>
             </w:pPr>
-            <w:r>
-              <w:rPr>
-                <w:rFonts w:ascii="Garamond" w:hAnsi="Garamond" w:cs="Lucida Sans Unicode"/>
-              </w:rPr>
-              <w:t xml:space="preserve">Kazuma Sato &amp; </w:t>
+            <w:proofErr w:type="spellStart"/>
+            <w:r>
+              <w:rPr>
+                <w:rFonts w:ascii="Garamond" w:hAnsi="Garamond" w:cs="Lucida Sans Unicode"/>
+              </w:rPr>
+              <w:t>Kazuma</w:t>
+            </w:r>
+            <w:proofErr w:type="spellEnd"/>
+            <w:r>
+              <w:rPr>
+                <w:rFonts w:ascii="Garamond" w:hAnsi="Garamond" w:cs="Lucida Sans Unicode"/>
+              </w:rPr>
+              <w:t xml:space="preserve"> Sato &amp; </w:t>
             </w:r>
           </w:p>
           <w:p>
@@ -1218,27 +1300,32 @@
                 <w:lang w:val="en-CA"/>
               </w:rPr>
             </w:pPr>
-            <w:r>
-              <w:rPr>
-                <w:rFonts w:ascii="Garamond" w:hAnsi="Garamond" w:cs="Lucida Sans Unicode"/>
-              </w:rPr>
-              <w:t>Pavle Boranievz</w:t>
-            </w:r>
+            <w:proofErr w:type="spellStart"/>
+            <w:r>
+              <w:rPr>
+                <w:rFonts w:ascii="Garamond" w:hAnsi="Garamond" w:cs="Lucida Sans Unicode"/>
+              </w:rPr>
+              <w:t>Pavle</w:t>
+            </w:r>
+            <w:proofErr w:type="spellEnd"/>
+            <w:r>
+              <w:rPr>
+                <w:rFonts w:ascii="Garamond" w:hAnsi="Garamond" w:cs="Lucida Sans Unicode"/>
+              </w:rPr>
+              <w:t xml:space="preserve"> </w:t>
+            </w:r>
+            <w:proofErr w:type="spellStart"/>
+            <w:r>
+              <w:rPr>
+                <w:rFonts w:ascii="Garamond" w:hAnsi="Garamond" w:cs="Lucida Sans Unicode"/>
+              </w:rPr>
+              <w:t>Boranievz</w:t>
+            </w:r>
+            <w:proofErr w:type="spellEnd"/>
           </w:p>
         </w:tc>
       </w:tr>
     </w:tbl>
-    <w:p>
-      <w:pPr>
-        <w:rPr>
-          <w:rFonts w:ascii="Futura Medium" w:hAnsi="Futura Medium" w:cs="Futura Medium"/>
-          <w:sz w:val="28"/>
-          <w:szCs w:val="32"/>
-          <w:u w:val="single"/>
-          <w:lang w:val="en-CA"/>
-        </w:rPr>
-      </w:pPr>
-    </w:p>
     <w:p>
       <w:pPr>
         <w:rPr>
@@ -1272,14 +1359,36 @@
           <w:rFonts w:ascii="Garamond" w:hAnsi="Garamond" w:cs="Futura Medium"/>
           <w:lang w:val="en-CA"/>
         </w:rPr>
-        <w:t>&lt;&lt;morer stuff here&gt;&gt;</w:t>
+        <w:t>All of the missed milestone must be met by Tuesday, April 11</w:t>
+      </w:r>
+      <w:r>
+        <w:rPr>
+          <w:rFonts w:ascii="Garamond" w:hAnsi="Garamond" w:cs="Futura Medium"/>
+          <w:vertAlign w:val="superscript"/>
+          <w:lang w:val="en-CA"/>
+        </w:rPr>
+        <w:t>th</w:t>
       </w:r>
       <w:r>
         <w:rPr>
           <w:rFonts w:ascii="Garamond" w:hAnsi="Garamond" w:cs="Futura Medium"/>
           <w:lang w:val="en-CA"/>
         </w:rPr>
-        <w:br w:type="page"/>
+        <w:t>. The final piece of the project’s Development phase as well as the rest of the task for Testing must be completed in a time</w:t>
+      </w:r>
+      <w:r>
+        <w:rPr>
+          <w:rFonts w:ascii="Garamond" w:hAnsi="Garamond" w:cs="Futura Medium"/>
+          <w:lang w:val="en-CA"/>
+        </w:rPr>
+        <w:t>ly manner so we the team can execute deployment and final documentation phase. Due to the changing the project’s backend platform to Amazon Web Services instead of just an Apache HTTP server with PHP connecting to an FTP server and specific new tasks have been added to the Deployment phase. The preparation for</w:t>
+      </w:r>
+      <w:r>
+        <w:rPr>
+          <w:rFonts w:ascii="Garamond" w:hAnsi="Garamond" w:cs="Futura Medium"/>
+          <w:lang w:val="en-CA"/>
+        </w:rPr>
+        <w:t xml:space="preserve"> RDS and API Gateway must be done before the Clients are released for production</w:t>
       </w:r>
     </w:p>
     <w:p>
@@ -1503,12 +1612,28 @@
                 <w:rFonts w:ascii="Garamond" w:hAnsi="Garamond" w:cs="Lucida Sans Unicode"/>
               </w:rPr>
             </w:pPr>
-            <w:r>
-              <w:rPr>
-                <w:rFonts w:ascii="Garamond" w:hAnsi="Garamond" w:cs="Lucida Sans Unicode"/>
-              </w:rPr>
-              <w:t>Pavle Boranievz</w:t>
-            </w:r>
+            <w:proofErr w:type="spellStart"/>
+            <w:r>
+              <w:rPr>
+                <w:rFonts w:ascii="Garamond" w:hAnsi="Garamond" w:cs="Lucida Sans Unicode"/>
+              </w:rPr>
+              <w:t>Pavle</w:t>
+            </w:r>
+            <w:proofErr w:type="spellEnd"/>
+            <w:r>
+              <w:rPr>
+                <w:rFonts w:ascii="Garamond" w:hAnsi="Garamond" w:cs="Lucida Sans Unicode"/>
+              </w:rPr>
+              <w:t xml:space="preserve"> </w:t>
+            </w:r>
+            <w:proofErr w:type="spellStart"/>
+            <w:r>
+              <w:rPr>
+                <w:rFonts w:ascii="Garamond" w:hAnsi="Garamond" w:cs="Lucida Sans Unicode"/>
+              </w:rPr>
+              <w:t>Boranievz</w:t>
+            </w:r>
+            <w:proofErr w:type="spellEnd"/>
           </w:p>
         </w:tc>
       </w:tr>
@@ -1530,7 +1655,13 @@
               <w:rPr>
                 <w:rFonts w:ascii="Garamond" w:hAnsi="Garamond" w:cs="Lucida Sans Unicode"/>
               </w:rPr>
-              <w:t>Test Web Client</w:t>
+              <w:t>Web Client</w:t>
+            </w:r>
+            <w:r>
+              <w:rPr>
+                <w:rFonts w:ascii="Garamond" w:hAnsi="Garamond" w:cs="Lucida Sans Unicode"/>
+              </w:rPr>
+              <w:t xml:space="preserve"> Testing</w:t>
             </w:r>
           </w:p>
         </w:tc>
@@ -1594,11 +1725,19 @@
                 <w:rFonts w:ascii="Garamond" w:hAnsi="Garamond" w:cs="Lucida Sans Unicode"/>
               </w:rPr>
             </w:pPr>
-            <w:r>
-              <w:rPr>
-                <w:rFonts w:ascii="Garamond" w:hAnsi="Garamond" w:cs="Lucida Sans Unicode"/>
-              </w:rPr>
-              <w:t>Kazuma Sato</w:t>
+            <w:proofErr w:type="spellStart"/>
+            <w:r>
+              <w:rPr>
+                <w:rFonts w:ascii="Garamond" w:hAnsi="Garamond" w:cs="Lucida Sans Unicode"/>
+              </w:rPr>
+              <w:t>Kazuma</w:t>
+            </w:r>
+            <w:proofErr w:type="spellEnd"/>
+            <w:r>
+              <w:rPr>
+                <w:rFonts w:ascii="Garamond" w:hAnsi="Garamond" w:cs="Lucida Sans Unicode"/>
+              </w:rPr>
+              <w:t xml:space="preserve"> Sato</w:t>
             </w:r>
           </w:p>
         </w:tc>
@@ -1621,7 +1760,13 @@
               <w:rPr>
                 <w:rFonts w:ascii="Garamond" w:hAnsi="Garamond" w:cs="Lucida Sans Unicode"/>
               </w:rPr>
-              <w:t>Test Android Client</w:t>
+              <w:t>Android Client</w:t>
+            </w:r>
+            <w:r>
+              <w:rPr>
+                <w:rFonts w:ascii="Garamond" w:hAnsi="Garamond" w:cs="Lucida Sans Unicode"/>
+              </w:rPr>
+              <w:t xml:space="preserve"> Testing</w:t>
             </w:r>
           </w:p>
         </w:tc>
@@ -1666,12 +1811,28 @@
                 <w:rFonts w:ascii="Garamond" w:hAnsi="Garamond" w:cs="Lucida Sans Unicode"/>
               </w:rPr>
             </w:pPr>
-            <w:r>
-              <w:rPr>
-                <w:rFonts w:ascii="Garamond" w:hAnsi="Garamond" w:cs="Lucida Sans Unicode"/>
-              </w:rPr>
-              <w:t>Pavle Boranievz</w:t>
-            </w:r>
+            <w:proofErr w:type="spellStart"/>
+            <w:r>
+              <w:rPr>
+                <w:rFonts w:ascii="Garamond" w:hAnsi="Garamond" w:cs="Lucida Sans Unicode"/>
+              </w:rPr>
+              <w:t>Pavle</w:t>
+            </w:r>
+            <w:proofErr w:type="spellEnd"/>
+            <w:r>
+              <w:rPr>
+                <w:rFonts w:ascii="Garamond" w:hAnsi="Garamond" w:cs="Lucida Sans Unicode"/>
+              </w:rPr>
+              <w:t xml:space="preserve"> </w:t>
+            </w:r>
+            <w:proofErr w:type="spellStart"/>
+            <w:r>
+              <w:rPr>
+                <w:rFonts w:ascii="Garamond" w:hAnsi="Garamond" w:cs="Lucida Sans Unicode"/>
+              </w:rPr>
+              <w:t>Boranievz</w:t>
+            </w:r>
+            <w:proofErr w:type="spellEnd"/>
           </w:p>
         </w:tc>
       </w:tr>
@@ -1687,8 +1848,390 @@
             <w:pPr>
               <w:rPr>
                 <w:rFonts w:ascii="Garamond" w:hAnsi="Garamond" w:cs="Lucida Sans Unicode"/>
-              </w:rPr>
-            </w:pPr>
+                <w:u w:val="single"/>
+              </w:rPr>
+            </w:pPr>
+            <w:r>
+              <w:rPr>
+                <w:rFonts w:ascii="Garamond" w:hAnsi="Garamond" w:cs="Lucida Sans Unicode"/>
+                <w:u w:val="single"/>
+              </w:rPr>
+              <w:t>RDS (MySQL Database)</w:t>
+            </w:r>
+            <w:r>
+              <w:rPr>
+                <w:rFonts w:ascii="Garamond" w:hAnsi="Garamond" w:cs="Lucida Sans Unicode"/>
+                <w:u w:val="single"/>
+              </w:rPr>
+              <w:t>:</w:t>
+            </w:r>
+          </w:p>
+          <w:p>
+            <w:pPr>
+              <w:rPr>
+                <w:rFonts w:ascii="Garamond" w:hAnsi="Garamond" w:cs="Lucida Sans Unicode"/>
+              </w:rPr>
+            </w:pPr>
+            <w:r>
+              <w:rPr>
+                <w:rFonts w:ascii="Garamond" w:hAnsi="Garamond" w:cs="Lucida Sans Unicode"/>
+              </w:rPr>
+              <w:t>Development and Testing Database Dropped</w:t>
+            </w:r>
+            <w:r>
+              <w:rPr>
+                <w:rFonts w:ascii="Garamond" w:hAnsi="Garamond" w:cs="Lucida Sans Unicode"/>
+              </w:rPr>
+              <w:t xml:space="preserve"> &amp;</w:t>
+            </w:r>
+          </w:p>
+          <w:p>
+            <w:pPr>
+              <w:rPr>
+                <w:rFonts w:ascii="Garamond" w:hAnsi="Garamond" w:cs="Lucida Sans Unicode"/>
+              </w:rPr>
+            </w:pPr>
+            <w:r>
+              <w:rPr>
+                <w:rFonts w:ascii="Garamond" w:hAnsi="Garamond" w:cs="Lucida Sans Unicode"/>
+              </w:rPr>
+              <w:t>Deploy Production Server with Default Values</w:t>
+            </w:r>
+          </w:p>
+        </w:tc>
+        <w:tc>
+          <w:tcPr>
+            <w:tcW w:w="1867" w:type="dxa"/>
+          </w:tcPr>
+          <w:p>
+            <w:pPr>
+              <w:rPr>
+                <w:rFonts w:ascii="Garamond" w:hAnsi="Garamond" w:cs="Lucida Sans Unicode"/>
+              </w:rPr>
+            </w:pPr>
+            <w:r>
+              <w:rPr>
+                <w:rFonts w:ascii="Garamond" w:hAnsi="Garamond" w:cs="Lucida Sans Unicode"/>
+              </w:rPr>
+              <w:t>April 11, 2017</w:t>
+            </w:r>
+          </w:p>
+          <w:p>
+            <w:pPr>
+              <w:rPr>
+                <w:rFonts w:ascii="Garamond" w:hAnsi="Garamond" w:cs="Lucida Sans Unicode"/>
+              </w:rPr>
+            </w:pPr>
+            <w:r>
+              <w:rPr>
+                <w:rFonts w:ascii="Garamond" w:hAnsi="Garamond" w:cs="Lucida Sans Unicode"/>
+              </w:rPr>
+              <w:t>11 Days</w:t>
+            </w:r>
+          </w:p>
+        </w:tc>
+        <w:tc>
+          <w:tcPr>
+            <w:tcW w:w="2759" w:type="dxa"/>
+          </w:tcPr>
+          <w:p>
+            <w:pPr>
+              <w:rPr>
+                <w:rFonts w:ascii="Garamond" w:hAnsi="Garamond" w:cs="Lucida Sans Unicode"/>
+              </w:rPr>
+            </w:pPr>
+            <w:proofErr w:type="spellStart"/>
+            <w:r>
+              <w:rPr>
+                <w:rFonts w:ascii="Garamond" w:hAnsi="Garamond" w:cs="Lucida Sans Unicode"/>
+              </w:rPr>
+              <w:t>Kazuma</w:t>
+            </w:r>
+            <w:proofErr w:type="spellEnd"/>
+            <w:r>
+              <w:rPr>
+                <w:rFonts w:ascii="Garamond" w:hAnsi="Garamond" w:cs="Lucida Sans Unicode"/>
+              </w:rPr>
+              <w:t xml:space="preserve"> Sato</w:t>
+            </w:r>
+          </w:p>
+        </w:tc>
+      </w:tr>
+      <w:tr>
+        <w:trPr>
+          <w:trHeight w:val="20"/>
+        </w:trPr>
+        <w:tc>
+          <w:tcPr>
+            <w:tcW w:w="4724" w:type="dxa"/>
+          </w:tcPr>
+          <w:p>
+            <w:pPr>
+              <w:rPr>
+                <w:rFonts w:ascii="Garamond" w:hAnsi="Garamond" w:cs="Lucida Sans Unicode"/>
+                <w:u w:val="single"/>
+              </w:rPr>
+            </w:pPr>
+            <w:r>
+              <w:rPr>
+                <w:rFonts w:ascii="Garamond" w:hAnsi="Garamond" w:cs="Lucida Sans Unicode"/>
+                <w:u w:val="single"/>
+              </w:rPr>
+              <w:t>API Gateway</w:t>
+            </w:r>
+            <w:r>
+              <w:rPr>
+                <w:rFonts w:ascii="Garamond" w:hAnsi="Garamond" w:cs="Lucida Sans Unicode"/>
+                <w:u w:val="single"/>
+              </w:rPr>
+              <w:t xml:space="preserve">: </w:t>
+            </w:r>
+          </w:p>
+          <w:p>
+            <w:pPr>
+              <w:rPr>
+                <w:rFonts w:ascii="Garamond" w:hAnsi="Garamond" w:cs="Lucida Sans Unicode"/>
+              </w:rPr>
+            </w:pPr>
+            <w:r>
+              <w:rPr>
+                <w:rFonts w:ascii="Garamond" w:hAnsi="Garamond" w:cs="Lucida Sans Unicode"/>
+              </w:rPr>
+              <w:t>Set Production Stage</w:t>
+            </w:r>
+            <w:r>
+              <w:rPr>
+                <w:rFonts w:ascii="Garamond" w:hAnsi="Garamond" w:cs="Lucida Sans Unicode"/>
+              </w:rPr>
+              <w:t>,</w:t>
+            </w:r>
+          </w:p>
+          <w:p>
+            <w:pPr>
+              <w:rPr>
+                <w:rFonts w:ascii="Garamond" w:hAnsi="Garamond" w:cs="Lucida Sans Unicode"/>
+              </w:rPr>
+            </w:pPr>
+            <w:r>
+              <w:rPr>
+                <w:rFonts w:ascii="Garamond" w:hAnsi="Garamond" w:cs="Lucida Sans Unicode"/>
+              </w:rPr>
+              <w:t>Set Stage Variable</w:t>
+            </w:r>
+            <w:r>
+              <w:rPr>
+                <w:rFonts w:ascii="Garamond" w:hAnsi="Garamond" w:cs="Lucida Sans Unicode"/>
+              </w:rPr>
+              <w:t>s &amp;</w:t>
+            </w:r>
+          </w:p>
+          <w:p>
+            <w:pPr>
+              <w:rPr>
+                <w:rFonts w:ascii="Garamond" w:hAnsi="Garamond" w:cs="Lucida Sans Unicode"/>
+              </w:rPr>
+            </w:pPr>
+            <w:r>
+              <w:rPr>
+                <w:rFonts w:ascii="Garamond" w:hAnsi="Garamond" w:cs="Lucida Sans Unicode"/>
+              </w:rPr>
+              <w:t xml:space="preserve">Set CNAME </w:t>
+            </w:r>
+            <w:r>
+              <w:rPr>
+                <w:rFonts w:ascii="Garamond" w:hAnsi="Garamond" w:cs="Lucida Sans Unicode"/>
+              </w:rPr>
+              <w:t xml:space="preserve">DNS record on the name server point the subdomain, </w:t>
+            </w:r>
+            <w:r>
+              <w:rPr>
+                <w:rFonts w:ascii="Garamond" w:hAnsi="Garamond" w:cs="Lucida Sans Unicode"/>
+              </w:rPr>
+              <w:t>api.crosscampus.xcamp.us</w:t>
+            </w:r>
+            <w:r>
+              <w:rPr>
+                <w:rFonts w:ascii="Garamond" w:hAnsi="Garamond" w:cs="Lucida Sans Unicode"/>
+              </w:rPr>
+              <w:t>,</w:t>
+            </w:r>
+            <w:r>
+              <w:rPr>
+                <w:rFonts w:ascii="Garamond" w:hAnsi="Garamond" w:cs="Lucida Sans Unicode"/>
+              </w:rPr>
+              <w:t xml:space="preserve"> </w:t>
+            </w:r>
+            <w:r>
+              <w:rPr>
+                <w:rFonts w:ascii="Garamond" w:hAnsi="Garamond" w:cs="Lucida Sans Unicode"/>
+              </w:rPr>
+              <w:t xml:space="preserve">to the API Gateway Production </w:t>
+            </w:r>
+            <w:r>
+              <w:rPr>
+                <w:rFonts w:ascii="Garamond" w:hAnsi="Garamond" w:cs="Lucida Sans Unicode"/>
+              </w:rPr>
+              <w:t>Stage</w:t>
+            </w:r>
+          </w:p>
+        </w:tc>
+        <w:tc>
+          <w:tcPr>
+            <w:tcW w:w="1867" w:type="dxa"/>
+          </w:tcPr>
+          <w:p>
+            <w:pPr>
+              <w:rPr>
+                <w:rFonts w:ascii="Garamond" w:hAnsi="Garamond" w:cs="Lucida Sans Unicode"/>
+              </w:rPr>
+            </w:pPr>
+            <w:r>
+              <w:rPr>
+                <w:rFonts w:ascii="Garamond" w:hAnsi="Garamond" w:cs="Lucida Sans Unicode"/>
+              </w:rPr>
+              <w:t>April 11, 2017</w:t>
+            </w:r>
+          </w:p>
+          <w:p>
+            <w:pPr>
+              <w:rPr>
+                <w:rFonts w:ascii="Garamond" w:hAnsi="Garamond" w:cs="Lucida Sans Unicode"/>
+              </w:rPr>
+            </w:pPr>
+            <w:r>
+              <w:rPr>
+                <w:rFonts w:ascii="Garamond" w:hAnsi="Garamond" w:cs="Lucida Sans Unicode"/>
+              </w:rPr>
+              <w:t>11 Days</w:t>
+            </w:r>
+          </w:p>
+        </w:tc>
+        <w:tc>
+          <w:tcPr>
+            <w:tcW w:w="2759" w:type="dxa"/>
+          </w:tcPr>
+          <w:p>
+            <w:pPr>
+              <w:rPr>
+                <w:rFonts w:ascii="Garamond" w:hAnsi="Garamond" w:cs="Lucida Sans Unicode"/>
+              </w:rPr>
+            </w:pPr>
+            <w:proofErr w:type="spellStart"/>
+            <w:r>
+              <w:rPr>
+                <w:rFonts w:ascii="Garamond" w:hAnsi="Garamond" w:cs="Lucida Sans Unicode"/>
+              </w:rPr>
+              <w:t>Kazuma</w:t>
+            </w:r>
+            <w:proofErr w:type="spellEnd"/>
+            <w:r>
+              <w:rPr>
+                <w:rFonts w:ascii="Garamond" w:hAnsi="Garamond" w:cs="Lucida Sans Unicode"/>
+              </w:rPr>
+              <w:t xml:space="preserve"> Sato</w:t>
+            </w:r>
+          </w:p>
+        </w:tc>
+      </w:tr>
+      <w:tr>
+        <w:trPr>
+          <w:trHeight w:val="20"/>
+        </w:trPr>
+        <w:tc>
+          <w:tcPr>
+            <w:tcW w:w="4724" w:type="dxa"/>
+          </w:tcPr>
+          <w:p>
+            <w:pPr>
+              <w:rPr>
+                <w:rFonts w:ascii="Garamond" w:hAnsi="Garamond" w:cs="Lucida Sans Unicode"/>
+              </w:rPr>
+            </w:pPr>
+            <w:r>
+              <w:rPr>
+                <w:rFonts w:ascii="Garamond" w:hAnsi="Garamond" w:cs="Lucida Sans Unicode"/>
+              </w:rPr>
+              <w:t>Web Client</w:t>
+            </w:r>
+            <w:r>
+              <w:rPr>
+                <w:rFonts w:ascii="Garamond" w:hAnsi="Garamond" w:cs="Lucida Sans Unicode"/>
+              </w:rPr>
+              <w:t xml:space="preserve"> Deployment</w:t>
+            </w:r>
+          </w:p>
+        </w:tc>
+        <w:tc>
+          <w:tcPr>
+            <w:tcW w:w="1867" w:type="dxa"/>
+          </w:tcPr>
+          <w:p>
+            <w:pPr>
+              <w:rPr>
+                <w:rFonts w:ascii="Garamond" w:hAnsi="Garamond" w:cs="Lucida Sans Unicode"/>
+              </w:rPr>
+            </w:pPr>
+            <w:r>
+              <w:rPr>
+                <w:rFonts w:ascii="Garamond" w:hAnsi="Garamond" w:cs="Lucida Sans Unicode"/>
+              </w:rPr>
+              <w:t>April 11, 2017</w:t>
+            </w:r>
+          </w:p>
+          <w:p>
+            <w:pPr>
+              <w:rPr>
+                <w:rFonts w:ascii="Garamond" w:hAnsi="Garamond" w:cs="Lucida Sans Unicode"/>
+              </w:rPr>
+            </w:pPr>
+            <w:r>
+              <w:rPr>
+                <w:rFonts w:ascii="Garamond" w:hAnsi="Garamond" w:cs="Lucida Sans Unicode"/>
+              </w:rPr>
+              <w:t>11 Days</w:t>
+            </w:r>
+          </w:p>
+        </w:tc>
+        <w:tc>
+          <w:tcPr>
+            <w:tcW w:w="2759" w:type="dxa"/>
+          </w:tcPr>
+          <w:p>
+            <w:pPr>
+              <w:rPr>
+                <w:rFonts w:ascii="Garamond" w:hAnsi="Garamond" w:cs="Lucida Sans Unicode"/>
+              </w:rPr>
+            </w:pPr>
+            <w:r>
+              <w:rPr>
+                <w:rFonts w:ascii="Garamond" w:hAnsi="Garamond" w:cs="Lucida Sans Unicode"/>
+              </w:rPr>
+              <w:t>Mark Gallant-Wheeler</w:t>
+            </w:r>
+          </w:p>
+        </w:tc>
+      </w:tr>
+      <w:tr>
+        <w:trPr>
+          <w:trHeight w:val="20"/>
+        </w:trPr>
+        <w:tc>
+          <w:tcPr>
+            <w:tcW w:w="4724" w:type="dxa"/>
+          </w:tcPr>
+          <w:p>
+            <w:r>
+              <w:rPr>
+                <w:rFonts w:ascii="Garamond" w:hAnsi="Garamond" w:cs="Lucida Sans Unicode"/>
+              </w:rPr>
+              <w:t>Android Client</w:t>
+            </w:r>
+            <w:r>
+              <w:rPr>
+                <w:rFonts w:ascii="Garamond" w:hAnsi="Garamond" w:cs="Lucida Sans Unicode"/>
+              </w:rPr>
+              <w:t xml:space="preserve"> </w:t>
+            </w:r>
             <w:r>
               <w:rPr>
                 <w:rFonts w:ascii="Garamond" w:hAnsi="Garamond" w:cs="Lucida Sans Unicode"/>
@@ -1717,9 +2260,7 @@
           <w:p>
             <w:pPr>
               <w:rPr>
-                <w:rFonts w:ascii="Garamond" w:hAnsi="Garamond" w:cs="Futura Medium"/>
-                <w:u w:val="single"/>
-                <w:lang w:val="en-CA"/>
+                <w:rFonts w:ascii="Garamond" w:hAnsi="Garamond" w:cs="Lucida Sans Unicode"/>
               </w:rPr>
             </w:pPr>
             <w:r>
@@ -1737,9 +2278,221 @@
           <w:p>
             <w:pPr>
               <w:rPr>
-                <w:rFonts w:ascii="Garamond" w:hAnsi="Garamond" w:cs="Futura Medium"/>
-                <w:u w:val="single"/>
-                <w:lang w:val="en-CA"/>
+                <w:rFonts w:ascii="Garamond" w:hAnsi="Garamond" w:cs="Lucida Sans Unicode"/>
+              </w:rPr>
+            </w:pPr>
+            <w:proofErr w:type="spellStart"/>
+            <w:r>
+              <w:rPr>
+                <w:rFonts w:ascii="Garamond" w:hAnsi="Garamond" w:cs="Lucida Sans Unicode"/>
+              </w:rPr>
+              <w:t>Pavle</w:t>
+            </w:r>
+            <w:proofErr w:type="spellEnd"/>
+            <w:r>
+              <w:rPr>
+                <w:rFonts w:ascii="Garamond" w:hAnsi="Garamond" w:cs="Lucida Sans Unicode"/>
+              </w:rPr>
+              <w:t xml:space="preserve"> </w:t>
+            </w:r>
+            <w:proofErr w:type="spellStart"/>
+            <w:r>
+              <w:rPr>
+                <w:rFonts w:ascii="Garamond" w:hAnsi="Garamond" w:cs="Lucida Sans Unicode"/>
+              </w:rPr>
+              <w:t>Boranievz</w:t>
+            </w:r>
+            <w:proofErr w:type="spellEnd"/>
+          </w:p>
+        </w:tc>
+      </w:tr>
+      <w:tr>
+        <w:trPr>
+          <w:trHeight w:val="20"/>
+        </w:trPr>
+        <w:tc>
+          <w:tcPr>
+            <w:tcW w:w="4724" w:type="dxa"/>
+          </w:tcPr>
+          <w:p>
+            <w:pPr>
+              <w:rPr>
+                <w:rFonts w:ascii="Garamond" w:hAnsi="Garamond" w:cs="Lucida Sans Unicode"/>
+              </w:rPr>
+            </w:pPr>
+            <w:r>
+              <w:rPr>
+                <w:rFonts w:ascii="Garamond" w:hAnsi="Garamond" w:cs="Lucida Sans Unicode"/>
+              </w:rPr>
+              <w:t>System Implementation</w:t>
+            </w:r>
+            <w:r>
+              <w:rPr>
+                <w:rFonts w:ascii="Garamond" w:hAnsi="Garamond" w:cs="Lucida Sans Unicode"/>
+              </w:rPr>
+              <w:t xml:space="preserve"> II</w:t>
+            </w:r>
+            <w:r>
+              <w:rPr>
+                <w:rFonts w:ascii="Garamond" w:hAnsi="Garamond" w:cs="Lucida Sans Unicode"/>
+              </w:rPr>
+              <w:t xml:space="preserve"> - Final Update Presentation</w:t>
+            </w:r>
+          </w:p>
+        </w:tc>
+        <w:tc>
+          <w:tcPr>
+            <w:tcW w:w="1867" w:type="dxa"/>
+          </w:tcPr>
+          <w:p>
+            <w:pPr>
+              <w:rPr>
+                <w:rFonts w:ascii="Garamond" w:hAnsi="Garamond" w:cs="Lucida Sans Unicode"/>
+              </w:rPr>
+            </w:pPr>
+            <w:r>
+              <w:rPr>
+                <w:rFonts w:ascii="Garamond" w:hAnsi="Garamond" w:cs="Lucida Sans Unicode"/>
+              </w:rPr>
+              <w:t>April 11, 2017</w:t>
+            </w:r>
+          </w:p>
+          <w:p>
+            <w:pPr>
+              <w:rPr>
+                <w:rFonts w:ascii="Garamond" w:hAnsi="Garamond" w:cs="Lucida Sans Unicode"/>
+              </w:rPr>
+            </w:pPr>
+            <w:r>
+              <w:rPr>
+                <w:rFonts w:ascii="Garamond" w:hAnsi="Garamond" w:cs="Lucida Sans Unicode"/>
+              </w:rPr>
+              <w:t>11 Days</w:t>
+            </w:r>
+          </w:p>
+        </w:tc>
+        <w:tc>
+          <w:tcPr>
+            <w:tcW w:w="2759" w:type="dxa"/>
+          </w:tcPr>
+          <w:p>
+            <w:pPr>
+              <w:rPr>
+                <w:rFonts w:ascii="Garamond" w:hAnsi="Garamond" w:cs="Lucida Sans Unicode"/>
+              </w:rPr>
+            </w:pPr>
+            <w:r>
+              <w:rPr>
+                <w:rFonts w:ascii="Garamond" w:hAnsi="Garamond" w:cs="Lucida Sans Unicode"/>
+              </w:rPr>
+              <w:t>Entire Team</w:t>
+            </w:r>
+            <w:r>
+              <w:rPr>
+                <w:rFonts w:ascii="Garamond" w:hAnsi="Garamond" w:cs="Lucida Sans Unicode"/>
+              </w:rPr>
+              <w:t xml:space="preserve"> </w:t>
+            </w:r>
+          </w:p>
+        </w:tc>
+      </w:tr>
+      <w:tr>
+        <w:trPr>
+          <w:trHeight w:val="20"/>
+        </w:trPr>
+        <w:tc>
+          <w:tcPr>
+            <w:tcW w:w="4724" w:type="dxa"/>
+          </w:tcPr>
+          <w:p>
+            <w:pPr>
+              <w:rPr>
+                <w:rFonts w:ascii="Garamond" w:hAnsi="Garamond" w:cs="Lucida Sans Unicode"/>
+              </w:rPr>
+            </w:pPr>
+            <w:r>
+              <w:rPr>
+                <w:rFonts w:ascii="Garamond" w:hAnsi="Garamond" w:cs="Lucida Sans Unicode"/>
+              </w:rPr>
+              <w:t xml:space="preserve">Preparation </w:t>
+            </w:r>
+            <w:r>
+              <w:rPr>
+                <w:rFonts w:ascii="Garamond" w:hAnsi="Garamond" w:cs="Lucida Sans Unicode"/>
+              </w:rPr>
+              <w:t xml:space="preserve">of </w:t>
+            </w:r>
+            <w:r>
+              <w:rPr>
+                <w:rFonts w:ascii="Garamond" w:hAnsi="Garamond" w:cs="Lucida Sans Unicode"/>
+              </w:rPr>
+              <w:t>Visual Material</w:t>
+            </w:r>
+            <w:r>
+              <w:rPr>
+                <w:rFonts w:ascii="Garamond" w:hAnsi="Garamond" w:cs="Lucida Sans Unicode"/>
+              </w:rPr>
+              <w:t xml:space="preserve"> </w:t>
+            </w:r>
+            <w:r>
+              <w:rPr>
+                <w:rFonts w:ascii="Garamond" w:hAnsi="Garamond" w:cs="Lucida Sans Unicode"/>
+              </w:rPr>
+              <w:t xml:space="preserve">for </w:t>
+            </w:r>
+            <w:r>
+              <w:rPr>
+                <w:rFonts w:ascii="Garamond" w:hAnsi="Garamond" w:cs="Lucida Sans Unicode"/>
+              </w:rPr>
+              <w:t>Demonstration</w:t>
+            </w:r>
+            <w:r>
+              <w:rPr>
+                <w:rFonts w:ascii="Garamond" w:hAnsi="Garamond" w:cs="Lucida Sans Unicode"/>
+              </w:rPr>
+              <w:t xml:space="preserve"> </w:t>
+            </w:r>
+          </w:p>
+        </w:tc>
+        <w:tc>
+          <w:tcPr>
+            <w:tcW w:w="1867" w:type="dxa"/>
+          </w:tcPr>
+          <w:p>
+            <w:pPr>
+              <w:rPr>
+                <w:rFonts w:ascii="Garamond" w:hAnsi="Garamond" w:cs="Lucida Sans Unicode"/>
+              </w:rPr>
+            </w:pPr>
+            <w:r>
+              <w:rPr>
+                <w:rFonts w:ascii="Garamond" w:hAnsi="Garamond" w:cs="Lucida Sans Unicode"/>
+              </w:rPr>
+              <w:t>April 11, 2017</w:t>
+            </w:r>
+          </w:p>
+          <w:p>
+            <w:pPr>
+              <w:rPr>
+                <w:rFonts w:ascii="Garamond" w:hAnsi="Garamond" w:cs="Lucida Sans Unicode"/>
+              </w:rPr>
+            </w:pPr>
+            <w:r>
+              <w:rPr>
+                <w:rFonts w:ascii="Garamond" w:hAnsi="Garamond" w:cs="Lucida Sans Unicode"/>
+              </w:rPr>
+              <w:t>11 Days</w:t>
+            </w:r>
+          </w:p>
+        </w:tc>
+        <w:tc>
+          <w:tcPr>
+            <w:tcW w:w="2759" w:type="dxa"/>
+          </w:tcPr>
+          <w:p>
+            <w:pPr>
+              <w:rPr>
+                <w:rFonts w:ascii="Garamond" w:hAnsi="Garamond" w:cs="Lucida Sans Unicode"/>
               </w:rPr>
             </w:pPr>
             <w:r>
@@ -1748,10 +2501,163 @@
               </w:rPr>
               <w:t>Mark Gallant-Wheeler</w:t>
             </w:r>
+            <w:r>
+              <w:rPr>
+                <w:rFonts w:ascii="Garamond" w:hAnsi="Garamond" w:cs="Lucida Sans Unicode"/>
+              </w:rPr>
+              <w:t xml:space="preserve"> &amp;</w:t>
+            </w:r>
+          </w:p>
+          <w:p>
+            <w:pPr>
+              <w:rPr>
+                <w:rFonts w:ascii="Garamond" w:hAnsi="Garamond" w:cs="Lucida Sans Unicode"/>
+              </w:rPr>
+            </w:pPr>
+            <w:proofErr w:type="spellStart"/>
+            <w:r>
+              <w:rPr>
+                <w:rFonts w:ascii="Garamond" w:hAnsi="Garamond" w:cs="Lucida Sans Unicode"/>
+              </w:rPr>
+              <w:t>Pavle</w:t>
+            </w:r>
+            <w:proofErr w:type="spellEnd"/>
+            <w:r>
+              <w:rPr>
+                <w:rFonts w:ascii="Garamond" w:hAnsi="Garamond" w:cs="Lucida Sans Unicode"/>
+              </w:rPr>
+              <w:t xml:space="preserve"> </w:t>
+            </w:r>
+            <w:proofErr w:type="spellStart"/>
+            <w:r>
+              <w:rPr>
+                <w:rFonts w:ascii="Garamond" w:hAnsi="Garamond" w:cs="Lucida Sans Unicode"/>
+              </w:rPr>
+              <w:t>Boranievz</w:t>
+            </w:r>
+            <w:proofErr w:type="spellEnd"/>
+          </w:p>
+        </w:tc>
+      </w:tr>
+      <w:tr>
+        <w:trPr>
+          <w:trHeight w:val="20"/>
+        </w:trPr>
+        <w:tc>
+          <w:tcPr>
+            <w:tcW w:w="4724" w:type="dxa"/>
+          </w:tcPr>
+          <w:p>
+            <w:pPr>
+              <w:rPr>
+                <w:rFonts w:ascii="Garamond" w:hAnsi="Garamond" w:cs="Lucida Sans Unicode"/>
+              </w:rPr>
+            </w:pPr>
+            <w:r>
+              <w:rPr>
+                <w:rFonts w:ascii="Garamond" w:hAnsi="Garamond" w:cs="Lucida Sans Unicode"/>
+              </w:rPr>
+              <w:t>Project Closure Report</w:t>
+            </w:r>
+          </w:p>
+        </w:tc>
+        <w:tc>
+          <w:tcPr>
+            <w:tcW w:w="1867" w:type="dxa"/>
+          </w:tcPr>
+          <w:p>
+            <w:pPr>
+              <w:rPr>
+                <w:rFonts w:ascii="Garamond" w:hAnsi="Garamond" w:cs="Lucida Sans Unicode"/>
+              </w:rPr>
+            </w:pPr>
+            <w:r>
+              <w:rPr>
+                <w:rFonts w:ascii="Garamond" w:hAnsi="Garamond" w:cs="Lucida Sans Unicode"/>
+              </w:rPr>
+              <w:t>April 11, 2017</w:t>
+            </w:r>
+          </w:p>
+          <w:p>
+            <w:pPr>
+              <w:rPr>
+                <w:rFonts w:ascii="Garamond" w:hAnsi="Garamond" w:cs="Lucida Sans Unicode"/>
+              </w:rPr>
+            </w:pPr>
+            <w:r>
+              <w:rPr>
+                <w:rFonts w:ascii="Garamond" w:hAnsi="Garamond" w:cs="Lucida Sans Unicode"/>
+              </w:rPr>
+              <w:t>11 Days</w:t>
+            </w:r>
+          </w:p>
+        </w:tc>
+        <w:tc>
+          <w:tcPr>
+            <w:tcW w:w="2759" w:type="dxa"/>
+          </w:tcPr>
+          <w:p>
+            <w:pPr>
+              <w:rPr>
+                <w:rFonts w:ascii="Garamond" w:hAnsi="Garamond" w:cs="Lucida Sans Unicode"/>
+              </w:rPr>
+            </w:pPr>
+            <w:r>
+              <w:rPr>
+                <w:rFonts w:ascii="Garamond" w:hAnsi="Garamond" w:cs="Lucida Sans Unicode"/>
+              </w:rPr>
+              <w:t>Mark Gallant-Wheeler</w:t>
+            </w:r>
+            <w:r>
+              <w:rPr>
+                <w:rFonts w:ascii="Garamond" w:hAnsi="Garamond" w:cs="Lucida Sans Unicode"/>
+              </w:rPr>
+              <w:t xml:space="preserve"> &amp;</w:t>
+            </w:r>
+          </w:p>
+          <w:p>
+            <w:pPr>
+              <w:rPr>
+                <w:rFonts w:ascii="Garamond" w:hAnsi="Garamond" w:cs="Lucida Sans Unicode"/>
+              </w:rPr>
+            </w:pPr>
+            <w:proofErr w:type="spellStart"/>
+            <w:r>
+              <w:rPr>
+                <w:rFonts w:ascii="Garamond" w:hAnsi="Garamond" w:cs="Lucida Sans Unicode"/>
+              </w:rPr>
+              <w:t>Pavle</w:t>
+            </w:r>
+            <w:proofErr w:type="spellEnd"/>
+            <w:r>
+              <w:rPr>
+                <w:rFonts w:ascii="Garamond" w:hAnsi="Garamond" w:cs="Lucida Sans Unicode"/>
+              </w:rPr>
+              <w:t xml:space="preserve"> </w:t>
+            </w:r>
+            <w:proofErr w:type="spellStart"/>
+            <w:r>
+              <w:rPr>
+                <w:rFonts w:ascii="Garamond" w:hAnsi="Garamond" w:cs="Lucida Sans Unicode"/>
+              </w:rPr>
+              <w:t>Boranievz</w:t>
+            </w:r>
+            <w:proofErr w:type="spellEnd"/>
           </w:p>
         </w:tc>
       </w:tr>
     </w:tbl>
+    <w:p>
+      <w:pPr>
+        <w:rPr>
+          <w:rFonts w:ascii="Futura Medium" w:hAnsi="Futura Medium" w:cs="Futura Medium"/>
+          <w:sz w:val="28"/>
+          <w:szCs w:val="32"/>
+          <w:u w:val="single"/>
+          <w:lang w:val="en-CA"/>
+        </w:rPr>
+      </w:pPr>
+    </w:p>
     <w:p>
       <w:pPr>
         <w:rPr>
@@ -2017,7 +2923,86 @@
           </w:p>
         </w:tc>
       </w:tr>
+      <w:tr>
+        <w:tc>
+          <w:tcPr>
+            <w:tcW w:w="3116" w:type="dxa"/>
+          </w:tcPr>
+          <w:p>
+            <w:pPr>
+              <w:rPr>
+                <w:rFonts w:ascii="Garamond" w:hAnsi="Garamond" w:cs="Lucida Sans Unicode"/>
+              </w:rPr>
+            </w:pPr>
+            <w:r>
+              <w:rPr>
+                <w:rFonts w:ascii="Garamond" w:hAnsi="Garamond" w:cs="Lucida Sans Unicode"/>
+              </w:rPr>
+              <w:t>Documentation Complete</w:t>
+            </w:r>
+          </w:p>
+        </w:tc>
+        <w:tc>
+          <w:tcPr>
+            <w:tcW w:w="3117" w:type="dxa"/>
+          </w:tcPr>
+          <w:p>
+            <w:pPr>
+              <w:rPr>
+                <w:rFonts w:ascii="Garamond" w:hAnsi="Garamond" w:cs="Lucida Sans Unicode"/>
+              </w:rPr>
+            </w:pPr>
+            <w:r>
+              <w:rPr>
+                <w:rFonts w:ascii="Garamond" w:hAnsi="Garamond" w:cs="Lucida Sans Unicode"/>
+              </w:rPr>
+              <w:t>April 11, 2017</w:t>
+            </w:r>
+          </w:p>
+        </w:tc>
+        <w:tc>
+          <w:tcPr>
+            <w:tcW w:w="3117" w:type="dxa"/>
+          </w:tcPr>
+          <w:p>
+            <w:pPr>
+              <w:rPr>
+                <w:rFonts w:ascii="Garamond" w:hAnsi="Garamond" w:cs="Lucida Sans Unicode"/>
+              </w:rPr>
+            </w:pPr>
+            <w:r>
+              <w:rPr>
+                <w:rFonts w:ascii="Garamond" w:hAnsi="Garamond" w:cs="Lucida Sans Unicode"/>
+              </w:rPr>
+              <w:t>Entire Team</w:t>
+            </w:r>
+          </w:p>
+        </w:tc>
+      </w:tr>
     </w:tbl>
+    <w:p>
+      <w:pPr>
+        <w:rPr>
+          <w:b/>
+          <w:u w:val="single"/>
+        </w:rPr>
+      </w:pPr>
+    </w:p>
+    <w:p>
+      <w:pPr>
+        <w:rPr>
+          <w:b/>
+          <w:u w:val="single"/>
+        </w:rPr>
+      </w:pPr>
+      <w:r>
+        <w:rPr>
+          <w:b/>
+          <w:u w:val="single"/>
+        </w:rPr>
+        <w:br w:type="page"/>
+      </w:r>
+    </w:p>
     <w:p>
       <w:pPr>
         <w:rPr>
@@ -2247,14 +3232,34 @@
                 <w:lang w:val="en-CA"/>
               </w:rPr>
             </w:pPr>
+            <w:proofErr w:type="spellStart"/>
             <w:r>
               <w:rPr>
                 <w:rFonts w:ascii="Garamond" w:hAnsi="Garamond" w:cs="Futura Medium"/>
                 <w:szCs w:val="32"/>
                 <w:lang w:val="en-CA"/>
               </w:rPr>
-              <w:t>Pavle Boraniev</w:t>
-            </w:r>
+              <w:t>Pavle</w:t>
+            </w:r>
+            <w:proofErr w:type="spellEnd"/>
+            <w:r>
+              <w:rPr>
+                <w:rFonts w:ascii="Garamond" w:hAnsi="Garamond" w:cs="Futura Medium"/>
+                <w:szCs w:val="32"/>
+                <w:lang w:val="en-CA"/>
+              </w:rPr>
+              <w:t xml:space="preserve"> </w:t>
+            </w:r>
+            <w:proofErr w:type="spellStart"/>
+            <w:r>
+              <w:rPr>
+                <w:rFonts w:ascii="Garamond" w:hAnsi="Garamond" w:cs="Futura Medium"/>
+                <w:szCs w:val="32"/>
+                <w:lang w:val="en-CA"/>
+              </w:rPr>
+              <w:t>Boraniev</w:t>
+            </w:r>
+            <w:proofErr w:type="spellEnd"/>
           </w:p>
         </w:tc>
       </w:tr>
@@ -2267,11 +3272,11 @@
         <w:tblLook w:val="01E0" w:firstRow="1" w:lastRow="1" w:firstColumn="1" w:lastColumn="1" w:noHBand="0" w:noVBand="0"/>
       </w:tblPr>
       <w:tblGrid>
-        <w:gridCol w:w="2418"/>
-        <w:gridCol w:w="1666"/>
+        <w:gridCol w:w="2419"/>
+        <w:gridCol w:w="1665"/>
         <w:gridCol w:w="1607"/>
-        <w:gridCol w:w="2019"/>
-        <w:gridCol w:w="1640"/>
+        <w:gridCol w:w="2020"/>
+        <w:gridCol w:w="1639"/>
       </w:tblGrid>
       <w:tr>
         <w:trPr>
@@ -2544,6 +3549,8 @@
           <w:docGrid w:linePitch="360"/>
         </w:sectPr>
       </w:pPr>
+      <w:bookmarkStart w:id="0" w:name="_GoBack"/>
+      <w:bookmarkEnd w:id="0"/>
     </w:p>
     <w:p>
       <w:pPr>
@@ -2563,8 +3570,21 @@
           <w:u w:val="single"/>
           <w:lang w:val="en-CA"/>
         </w:rPr>
-        <w:t>Gantt Chart</w:t>
+        <w:lastRenderedPageBreak/>
+        <w:t xml:space="preserve">Gantt </w:t>
       </w:r>
+      <w:proofErr w:type="gramStart"/>
+      <w:r>
+        <w:rPr>
+          <w:rFonts w:ascii="Futura Medium" w:hAnsi="Futura Medium" w:cs="Futura Medium"/>
+          <w:sz w:val="28"/>
+          <w:szCs w:val="32"/>
+          <w:u w:val="single"/>
+          <w:lang w:val="en-CA"/>
+        </w:rPr>
+        <w:t>Chart</w:t>
+      </w:r>
+      <w:proofErr w:type="gramEnd"/>
     </w:p>
     <w:p>
       <w:pPr>
@@ -2576,7 +3596,6 @@
           <w:lang w:val="en-CA"/>
         </w:rPr>
       </w:pPr>
-      <w:bookmarkStart w:id="0" w:name="_GoBack"/>
       <w:r>
         <w:rPr>
           <w:rFonts w:ascii="Futura Medium" w:hAnsi="Futura Medium" w:cs="Futura Medium"/>
@@ -2584,6 +3603,7 @@
           <w:sz w:val="28"/>
           <w:szCs w:val="32"/>
           <w:u w:val="single"/>
+          <w:lang w:val="en-CA" w:eastAsia="en-CA"/>
         </w:rPr>
         <w:drawing>
           <wp:inline distT="0" distB="0" distL="0" distR="0" wp14:anchorId="25DC63B9" wp14:editId="4220E9E4">
@@ -2603,7 +3623,7 @@
                     </pic:cNvPicPr>
                   </pic:nvPicPr>
                   <pic:blipFill>
-                    <a:blip r:embed="rId10">
+                    <a:blip r:embed="rId10" cstate="print">
                       <a:extLst>
                         <a:ext uri="{28A0092B-C50C-407E-A947-70E740481C1C}">
                           <a14:useLocalDpi xmlns:a14="http://schemas.microsoft.com/office/drawing/2010/main" val="0"/>
@@ -2634,7 +3654,17 @@
           </wp:inline>
         </w:drawing>
       </w:r>
-      <w:bookmarkEnd w:id="0"/>
+    </w:p>
+    <w:p>
+      <w:pPr>
+        <w:rPr>
+          <w:rFonts w:ascii="Futura Medium" w:hAnsi="Futura Medium" w:cs="Futura Medium"/>
+          <w:sz w:val="28"/>
+          <w:szCs w:val="32"/>
+          <w:u w:val="single"/>
+          <w:lang w:val="en-CA"/>
+        </w:rPr>
+      </w:pPr>
     </w:p>
     <w:sectPr>
       <w:footerReference w:type="default" r:id="rId11"/>
@@ -2648,7 +3678,7 @@
 </file>
 
 <file path=word/endnotes.xml><?xml version="1.0" encoding="utf-8"?>
-<w:endnotes xmlns:wpc="http://schemas.microsoft.com/office/word/2010/wordprocessingCanvas" xmlns:mo="http://schemas.microsoft.com/office/mac/office/2008/main" xmlns:mc="http://schemas.openxmlformats.org/markup-compatibility/2006" xmlns:mv="urn:schemas-microsoft-com:mac:vml" xmlns:o="urn:schemas-microsoft-com:office:office" xmlns:r="http://schemas.openxmlformats.org/officeDocument/2006/relationships" xmlns:m="http://schemas.openxmlformats.org/officeDocument/2006/math" xmlns:v="urn:schemas-microsoft-com:vml" xmlns:wp14="http://schemas.microsoft.com/office/word/2010/wordprocessingDrawing" xmlns:wp="http://schemas.openxmlformats.org/drawingml/2006/wordprocessingDrawing" xmlns:w10="urn:schemas-microsoft-com:office:word" xmlns:w="http://schemas.openxmlformats.org/wordprocessingml/2006/main" xmlns:w14="http://schemas.microsoft.com/office/word/2010/wordml" xmlns:w15="http://schemas.microsoft.com/office/word/2012/wordml" xmlns:wpg="http://schemas.microsoft.com/office/word/2010/wordprocessingGroup" xmlns:wpi="http://schemas.microsoft.com/office/word/2010/wordprocessingInk" xmlns:wne="http://schemas.microsoft.com/office/word/2006/wordml" xmlns:wps="http://schemas.microsoft.com/office/word/2010/wordprocessingShape" mc:Ignorable="w14 w15 wp14">
+<w:endnotes xmlns:wpc="http://schemas.microsoft.com/office/word/2010/wordprocessingCanvas" xmlns:mc="http://schemas.openxmlformats.org/markup-compatibility/2006" xmlns:o="urn:schemas-microsoft-com:office:office" xmlns:r="http://schemas.openxmlformats.org/officeDocument/2006/relationships" xmlns:m="http://schemas.openxmlformats.org/officeDocument/2006/math" xmlns:v="urn:schemas-microsoft-com:vml" xmlns:wp14="http://schemas.microsoft.com/office/word/2010/wordprocessingDrawing" xmlns:wp="http://schemas.openxmlformats.org/drawingml/2006/wordprocessingDrawing" xmlns:w10="urn:schemas-microsoft-com:office:word" xmlns:w="http://schemas.openxmlformats.org/wordprocessingml/2006/main" xmlns:w14="http://schemas.microsoft.com/office/word/2010/wordml" xmlns:w15="http://schemas.microsoft.com/office/word/2012/wordml" xmlns:wpg="http://schemas.microsoft.com/office/word/2010/wordprocessingGroup" xmlns:wpi="http://schemas.microsoft.com/office/word/2010/wordprocessingInk" xmlns:wne="http://schemas.microsoft.com/office/word/2006/wordml" xmlns:wps="http://schemas.microsoft.com/office/word/2010/wordprocessingShape" mc:Ignorable="w14 w15 wp14">
   <w:endnote w:type="separator" w:id="-1">
     <w:p>
       <w:r>
@@ -2667,7 +3697,7 @@
 </file>
 
 <file path=word/footer1.xml><?xml version="1.0" encoding="utf-8"?>
-<w:ftr xmlns:wpc="http://schemas.microsoft.com/office/word/2010/wordprocessingCanvas" xmlns:mo="http://schemas.microsoft.com/office/mac/office/2008/main" xmlns:mc="http://schemas.openxmlformats.org/markup-compatibility/2006" xmlns:mv="urn:schemas-microsoft-com:mac:vml" xmlns:o="urn:schemas-microsoft-com:office:office" xmlns:r="http://schemas.openxmlformats.org/officeDocument/2006/relationships" xmlns:m="http://schemas.openxmlformats.org/officeDocument/2006/math" xmlns:v="urn:schemas-microsoft-com:vml" xmlns:wp14="http://schemas.microsoft.com/office/word/2010/wordprocessingDrawing" xmlns:wp="http://schemas.openxmlformats.org/drawingml/2006/wordprocessingDrawing" xmlns:w10="urn:schemas-microsoft-com:office:word" xmlns:w="http://schemas.openxmlformats.org/wordprocessingml/2006/main" xmlns:w14="http://schemas.microsoft.com/office/word/2010/wordml" xmlns:w15="http://schemas.microsoft.com/office/word/2012/wordml" xmlns:wpg="http://schemas.microsoft.com/office/word/2010/wordprocessingGroup" xmlns:wpi="http://schemas.microsoft.com/office/word/2010/wordprocessingInk" xmlns:wne="http://schemas.microsoft.com/office/word/2006/wordml" xmlns:wps="http://schemas.microsoft.com/office/word/2010/wordprocessingShape" mc:Ignorable="w14 w15 wp14">
+<w:ftr xmlns:wpc="http://schemas.microsoft.com/office/word/2010/wordprocessingCanvas" xmlns:mc="http://schemas.openxmlformats.org/markup-compatibility/2006" xmlns:o="urn:schemas-microsoft-com:office:office" xmlns:r="http://schemas.openxmlformats.org/officeDocument/2006/relationships" xmlns:m="http://schemas.openxmlformats.org/officeDocument/2006/math" xmlns:v="urn:schemas-microsoft-com:vml" xmlns:wp14="http://schemas.microsoft.com/office/word/2010/wordprocessingDrawing" xmlns:wp="http://schemas.openxmlformats.org/drawingml/2006/wordprocessingDrawing" xmlns:w10="urn:schemas-microsoft-com:office:word" xmlns:w="http://schemas.openxmlformats.org/wordprocessingml/2006/main" xmlns:w14="http://schemas.microsoft.com/office/word/2010/wordml" xmlns:w15="http://schemas.microsoft.com/office/word/2012/wordml" xmlns:wpg="http://schemas.microsoft.com/office/word/2010/wordprocessingGroup" xmlns:wpi="http://schemas.microsoft.com/office/word/2010/wordprocessingInk" xmlns:wne="http://schemas.microsoft.com/office/word/2006/wordml" xmlns:wps="http://schemas.microsoft.com/office/word/2010/wordprocessingShape" mc:Ignorable="w14 w15 wp14">
   <w:p>
     <w:pPr>
       <w:pStyle w:val="Footer"/>
@@ -2705,7 +3735,7 @@
 </file>
 
 <file path=word/footer2.xml><?xml version="1.0" encoding="utf-8"?>
-<w:ftr xmlns:wpc="http://schemas.microsoft.com/office/word/2010/wordprocessingCanvas" xmlns:mo="http://schemas.microsoft.com/office/mac/office/2008/main" xmlns:mc="http://schemas.openxmlformats.org/markup-compatibility/2006" xmlns:mv="urn:schemas-microsoft-com:mac:vml" xmlns:o="urn:schemas-microsoft-com:office:office" xmlns:r="http://schemas.openxmlformats.org/officeDocument/2006/relationships" xmlns:m="http://schemas.openxmlformats.org/officeDocument/2006/math" xmlns:v="urn:schemas-microsoft-com:vml" xmlns:wp14="http://schemas.microsoft.com/office/word/2010/wordprocessingDrawing" xmlns:wp="http://schemas.openxmlformats.org/drawingml/2006/wordprocessingDrawing" xmlns:w10="urn:schemas-microsoft-com:office:word" xmlns:w="http://schemas.openxmlformats.org/wordprocessingml/2006/main" xmlns:w14="http://schemas.microsoft.com/office/word/2010/wordml" xmlns:w15="http://schemas.microsoft.com/office/word/2012/wordml" xmlns:wpg="http://schemas.microsoft.com/office/word/2010/wordprocessingGroup" xmlns:wpi="http://schemas.microsoft.com/office/word/2010/wordprocessingInk" xmlns:wne="http://schemas.microsoft.com/office/word/2006/wordml" xmlns:wps="http://schemas.microsoft.com/office/word/2010/wordprocessingShape" mc:Ignorable="w14 w15 wp14">
+<w:ftr xmlns:wpc="http://schemas.microsoft.com/office/word/2010/wordprocessingCanvas" xmlns:mc="http://schemas.openxmlformats.org/markup-compatibility/2006" xmlns:o="urn:schemas-microsoft-com:office:office" xmlns:r="http://schemas.openxmlformats.org/officeDocument/2006/relationships" xmlns:m="http://schemas.openxmlformats.org/officeDocument/2006/math" xmlns:v="urn:schemas-microsoft-com:vml" xmlns:wp14="http://schemas.microsoft.com/office/word/2010/wordprocessingDrawing" xmlns:wp="http://schemas.openxmlformats.org/drawingml/2006/wordprocessingDrawing" xmlns:w10="urn:schemas-microsoft-com:office:word" xmlns:w="http://schemas.openxmlformats.org/wordprocessingml/2006/main" xmlns:w14="http://schemas.microsoft.com/office/word/2010/wordml" xmlns:w15="http://schemas.microsoft.com/office/word/2012/wordml" xmlns:wpg="http://schemas.microsoft.com/office/word/2010/wordprocessingGroup" xmlns:wpi="http://schemas.microsoft.com/office/word/2010/wordprocessingInk" xmlns:wne="http://schemas.microsoft.com/office/word/2006/wordml" xmlns:wps="http://schemas.microsoft.com/office/word/2010/wordprocessingShape" mc:Ignorable="w14 w15 wp14">
   <w:p>
     <w:pPr>
       <w:pStyle w:val="Footer"/>
@@ -2753,191 +3783,6 @@
         <w:lang w:val="en-CA"/>
       </w:rPr>
       <w:tab/>
-    </w:r>
-    <w:r>
-      <w:rPr>
-        <w:rFonts w:ascii="Garamond" w:hAnsi="Garamond" w:cs="Futura Medium"/>
-        <w:sz w:val="20"/>
-        <w:szCs w:val="20"/>
-        <w:lang w:val="en-CA"/>
-      </w:rPr>
-      <w:t xml:space="preserve">Page </w:t>
-    </w:r>
-    <w:r>
-      <w:rPr>
-        <w:rFonts w:ascii="Garamond" w:hAnsi="Garamond" w:cs="Futura Medium"/>
-        <w:sz w:val="20"/>
-        <w:szCs w:val="20"/>
-        <w:lang w:val="en-CA"/>
-      </w:rPr>
-      <w:fldChar w:fldCharType="begin"/>
-    </w:r>
-    <w:r>
-      <w:rPr>
-        <w:rFonts w:ascii="Garamond" w:hAnsi="Garamond" w:cs="Futura Medium"/>
-        <w:sz w:val="20"/>
-        <w:szCs w:val="20"/>
-        <w:lang w:val="en-CA"/>
-      </w:rPr>
-      <w:instrText xml:space="preserve"> PAGE  \* Arabic  \* MERGEFORMAT </w:instrText>
-    </w:r>
-    <w:r>
-      <w:rPr>
-        <w:rFonts w:ascii="Garamond" w:hAnsi="Garamond" w:cs="Futura Medium"/>
-        <w:sz w:val="20"/>
-        <w:szCs w:val="20"/>
-        <w:lang w:val="en-CA"/>
-      </w:rPr>
-      <w:fldChar w:fldCharType="separate"/>
-    </w:r>
-    <w:r>
-      <w:rPr>
-        <w:rFonts w:ascii="Garamond" w:hAnsi="Garamond" w:cs="Futura Medium"/>
-        <w:noProof/>
-        <w:sz w:val="20"/>
-        <w:szCs w:val="20"/>
-        <w:lang w:val="en-CA"/>
-      </w:rPr>
-      <w:t>1</w:t>
-    </w:r>
-    <w:r>
-      <w:rPr>
-        <w:rFonts w:ascii="Garamond" w:hAnsi="Garamond" w:cs="Futura Medium"/>
-        <w:sz w:val="20"/>
-        <w:szCs w:val="20"/>
-        <w:lang w:val="en-CA"/>
-      </w:rPr>
-      <w:fldChar w:fldCharType="end"/>
-    </w:r>
-    <w:r>
-      <w:rPr>
-        <w:rFonts w:ascii="Garamond" w:hAnsi="Garamond" w:cs="Futura Medium"/>
-        <w:sz w:val="20"/>
-        <w:szCs w:val="20"/>
-        <w:lang w:val="en-CA"/>
-      </w:rPr>
-      <w:t xml:space="preserve"> of </w:t>
-    </w:r>
-    <w:r>
-      <w:rPr>
-        <w:rFonts w:ascii="Garamond" w:hAnsi="Garamond" w:cs="Futura Medium"/>
-        <w:sz w:val="20"/>
-        <w:szCs w:val="20"/>
-        <w:lang w:val="en-CA"/>
-      </w:rPr>
-      <w:fldChar w:fldCharType="begin"/>
-    </w:r>
-    <w:r>
-      <w:rPr>
-        <w:rFonts w:ascii="Garamond" w:hAnsi="Garamond" w:cs="Futura Medium"/>
-        <w:sz w:val="20"/>
-        <w:szCs w:val="20"/>
-        <w:lang w:val="en-CA"/>
-      </w:rPr>
-      <w:instrText xml:space="preserve"> NUMPAGES  \* Arabic  \* MERGEFORMAT </w:instrText>
-    </w:r>
-    <w:r>
-      <w:rPr>
-        <w:rFonts w:ascii="Garamond" w:hAnsi="Garamond" w:cs="Futura Medium"/>
-        <w:sz w:val="20"/>
-        <w:szCs w:val="20"/>
-        <w:lang w:val="en-CA"/>
-      </w:rPr>
-      <w:fldChar w:fldCharType="separate"/>
-    </w:r>
-    <w:r>
-      <w:rPr>
-        <w:rFonts w:ascii="Garamond" w:hAnsi="Garamond" w:cs="Futura Medium"/>
-        <w:noProof/>
-        <w:sz w:val="20"/>
-        <w:szCs w:val="20"/>
-        <w:lang w:val="en-CA"/>
-      </w:rPr>
-      <w:t>1</w:t>
-    </w:r>
-    <w:r>
-      <w:rPr>
-        <w:rFonts w:ascii="Garamond" w:hAnsi="Garamond" w:cs="Futura Medium"/>
-        <w:sz w:val="20"/>
-        <w:szCs w:val="20"/>
-        <w:lang w:val="en-CA"/>
-      </w:rPr>
-      <w:fldChar w:fldCharType="end"/>
-    </w:r>
-  </w:p>
-  <w:p>
-    <w:pPr>
-      <w:pStyle w:val="Footer"/>
-      <w:jc w:val="center"/>
-      <w:rPr>
-        <w:lang w:val="en-CA"/>
-      </w:rPr>
-    </w:pPr>
-  </w:p>
-</w:ftr>
-</file>
-
-<file path=word/footer3.xml><?xml version="1.0" encoding="utf-8"?>
-<w:ftr xmlns:wpc="http://schemas.microsoft.com/office/word/2010/wordprocessingCanvas" xmlns:mo="http://schemas.microsoft.com/office/mac/office/2008/main" xmlns:mc="http://schemas.openxmlformats.org/markup-compatibility/2006" xmlns:mv="urn:schemas-microsoft-com:mac:vml" xmlns:o="urn:schemas-microsoft-com:office:office" xmlns:r="http://schemas.openxmlformats.org/officeDocument/2006/relationships" xmlns:m="http://schemas.openxmlformats.org/officeDocument/2006/math" xmlns:v="urn:schemas-microsoft-com:vml" xmlns:wp14="http://schemas.microsoft.com/office/word/2010/wordprocessingDrawing" xmlns:wp="http://schemas.openxmlformats.org/drawingml/2006/wordprocessingDrawing" xmlns:w10="urn:schemas-microsoft-com:office:word" xmlns:w="http://schemas.openxmlformats.org/wordprocessingml/2006/main" xmlns:w14="http://schemas.microsoft.com/office/word/2010/wordml" xmlns:w15="http://schemas.microsoft.com/office/word/2012/wordml" xmlns:wpg="http://schemas.microsoft.com/office/word/2010/wordprocessingGroup" xmlns:wpi="http://schemas.microsoft.com/office/word/2010/wordprocessingInk" xmlns:wne="http://schemas.microsoft.com/office/word/2006/wordml" xmlns:wps="http://schemas.microsoft.com/office/word/2010/wordprocessingShape" mc:Ignorable="w14 w15 wp14">
-  <w:p>
-    <w:pPr>
-      <w:pStyle w:val="Footer"/>
-      <w:pBdr>
-        <w:bottom w:val="single" w:sz="6" w:space="1" w:color="auto"/>
-      </w:pBdr>
-      <w:rPr>
-        <w:lang w:val="en-CA"/>
-      </w:rPr>
-    </w:pPr>
-  </w:p>
-  <w:p>
-    <w:pPr>
-      <w:pStyle w:val="Footer"/>
-      <w:tabs>
-        <w:tab w:val="clear" w:pos="9360"/>
-        <w:tab w:val="right" w:pos="12960"/>
-      </w:tabs>
-      <w:rPr>
-        <w:rFonts w:ascii="Garamond" w:hAnsi="Garamond" w:cs="Futura Medium"/>
-        <w:sz w:val="20"/>
-        <w:szCs w:val="20"/>
-        <w:lang w:val="en-CA"/>
-      </w:rPr>
-    </w:pPr>
-    <w:r>
-      <w:rPr>
-        <w:rFonts w:ascii="Garamond" w:hAnsi="Garamond" w:cs="Futura Medium"/>
-        <w:sz w:val="20"/>
-        <w:szCs w:val="20"/>
-        <w:lang w:val="en-CA"/>
-      </w:rPr>
-      <w:t>Project Progress Report</w:t>
-    </w:r>
-    <w:r>
-      <w:rPr>
-        <w:rFonts w:ascii="Garamond" w:hAnsi="Garamond" w:cs="Futura Medium"/>
-        <w:sz w:val="20"/>
-        <w:szCs w:val="20"/>
-        <w:lang w:val="en-CA"/>
-      </w:rPr>
-      <w:tab/>
-    </w:r>
-    <w:r>
-      <w:rPr>
-        <w:rFonts w:ascii="Garamond" w:hAnsi="Garamond" w:cs="Futura Medium"/>
-        <w:sz w:val="20"/>
-        <w:szCs w:val="20"/>
-        <w:lang w:val="en-CA"/>
-      </w:rPr>
-      <w:tab/>
-    </w:r>
-    <w:r>
-      <w:rPr>
-        <w:rFonts w:ascii="Garamond" w:hAnsi="Garamond" w:cs="Futura Medium"/>
-        <w:sz w:val="20"/>
-        <w:szCs w:val="20"/>
-        <w:lang w:val="en-CA"/>
-      </w:rPr>
       <w:t xml:space="preserve">Page </w:t>
     </w:r>
     <w:r>
@@ -3030,7 +3875,176 @@
         <w:szCs w:val="20"/>
         <w:lang w:val="en-CA"/>
       </w:rPr>
-      <w:t>3</w:t>
+      <w:t>4</w:t>
+    </w:r>
+    <w:r>
+      <w:rPr>
+        <w:rFonts w:ascii="Garamond" w:hAnsi="Garamond" w:cs="Futura Medium"/>
+        <w:sz w:val="20"/>
+        <w:szCs w:val="20"/>
+        <w:lang w:val="en-CA"/>
+      </w:rPr>
+      <w:fldChar w:fldCharType="end"/>
+    </w:r>
+  </w:p>
+  <w:p>
+    <w:pPr>
+      <w:pStyle w:val="Footer"/>
+      <w:jc w:val="center"/>
+      <w:rPr>
+        <w:lang w:val="en-CA"/>
+      </w:rPr>
+    </w:pPr>
+  </w:p>
+</w:ftr>
+</file>
+
+<file path=word/footer3.xml><?xml version="1.0" encoding="utf-8"?>
+<w:ftr xmlns:wpc="http://schemas.microsoft.com/office/word/2010/wordprocessingCanvas" xmlns:mc="http://schemas.openxmlformats.org/markup-compatibility/2006" xmlns:o="urn:schemas-microsoft-com:office:office" xmlns:r="http://schemas.openxmlformats.org/officeDocument/2006/relationships" xmlns:m="http://schemas.openxmlformats.org/officeDocument/2006/math" xmlns:v="urn:schemas-microsoft-com:vml" xmlns:wp14="http://schemas.microsoft.com/office/word/2010/wordprocessingDrawing" xmlns:wp="http://schemas.openxmlformats.org/drawingml/2006/wordprocessingDrawing" xmlns:w10="urn:schemas-microsoft-com:office:word" xmlns:w="http://schemas.openxmlformats.org/wordprocessingml/2006/main" xmlns:w14="http://schemas.microsoft.com/office/word/2010/wordml" xmlns:w15="http://schemas.microsoft.com/office/word/2012/wordml" xmlns:wpg="http://schemas.microsoft.com/office/word/2010/wordprocessingGroup" xmlns:wpi="http://schemas.microsoft.com/office/word/2010/wordprocessingInk" xmlns:wne="http://schemas.microsoft.com/office/word/2006/wordml" xmlns:wps="http://schemas.microsoft.com/office/word/2010/wordprocessingShape" mc:Ignorable="w14 w15 wp14">
+  <w:p>
+    <w:pPr>
+      <w:pStyle w:val="Footer"/>
+      <w:pBdr>
+        <w:bottom w:val="single" w:sz="6" w:space="1" w:color="auto"/>
+      </w:pBdr>
+      <w:rPr>
+        <w:lang w:val="en-CA"/>
+      </w:rPr>
+    </w:pPr>
+  </w:p>
+  <w:p>
+    <w:pPr>
+      <w:pStyle w:val="Footer"/>
+      <w:tabs>
+        <w:tab w:val="clear" w:pos="9360"/>
+        <w:tab w:val="right" w:pos="12960"/>
+      </w:tabs>
+      <w:rPr>
+        <w:rFonts w:ascii="Garamond" w:hAnsi="Garamond" w:cs="Futura Medium"/>
+        <w:sz w:val="20"/>
+        <w:szCs w:val="20"/>
+        <w:lang w:val="en-CA"/>
+      </w:rPr>
+    </w:pPr>
+    <w:r>
+      <w:rPr>
+        <w:rFonts w:ascii="Garamond" w:hAnsi="Garamond" w:cs="Futura Medium"/>
+        <w:sz w:val="20"/>
+        <w:szCs w:val="20"/>
+        <w:lang w:val="en-CA"/>
+      </w:rPr>
+      <w:t>Project Progress Report</w:t>
+    </w:r>
+    <w:r>
+      <w:rPr>
+        <w:rFonts w:ascii="Garamond" w:hAnsi="Garamond" w:cs="Futura Medium"/>
+        <w:sz w:val="20"/>
+        <w:szCs w:val="20"/>
+        <w:lang w:val="en-CA"/>
+      </w:rPr>
+      <w:tab/>
+    </w:r>
+    <w:r>
+      <w:rPr>
+        <w:rFonts w:ascii="Garamond" w:hAnsi="Garamond" w:cs="Futura Medium"/>
+        <w:sz w:val="20"/>
+        <w:szCs w:val="20"/>
+        <w:lang w:val="en-CA"/>
+      </w:rPr>
+      <w:tab/>
+      <w:t xml:space="preserve">Page </w:t>
+    </w:r>
+    <w:r>
+      <w:rPr>
+        <w:rFonts w:ascii="Garamond" w:hAnsi="Garamond" w:cs="Futura Medium"/>
+        <w:sz w:val="20"/>
+        <w:szCs w:val="20"/>
+        <w:lang w:val="en-CA"/>
+      </w:rPr>
+      <w:fldChar w:fldCharType="begin"/>
+    </w:r>
+    <w:r>
+      <w:rPr>
+        <w:rFonts w:ascii="Garamond" w:hAnsi="Garamond" w:cs="Futura Medium"/>
+        <w:sz w:val="20"/>
+        <w:szCs w:val="20"/>
+        <w:lang w:val="en-CA"/>
+      </w:rPr>
+      <w:instrText xml:space="preserve"> PAGE  \* Arabic  \* MERGEFORMAT </w:instrText>
+    </w:r>
+    <w:r>
+      <w:rPr>
+        <w:rFonts w:ascii="Garamond" w:hAnsi="Garamond" w:cs="Futura Medium"/>
+        <w:sz w:val="20"/>
+        <w:szCs w:val="20"/>
+        <w:lang w:val="en-CA"/>
+      </w:rPr>
+      <w:fldChar w:fldCharType="separate"/>
+    </w:r>
+    <w:r>
+      <w:rPr>
+        <w:rFonts w:ascii="Garamond" w:hAnsi="Garamond" w:cs="Futura Medium"/>
+        <w:noProof/>
+        <w:sz w:val="20"/>
+        <w:szCs w:val="20"/>
+        <w:lang w:val="en-CA"/>
+      </w:rPr>
+      <w:t>4</w:t>
+    </w:r>
+    <w:r>
+      <w:rPr>
+        <w:rFonts w:ascii="Garamond" w:hAnsi="Garamond" w:cs="Futura Medium"/>
+        <w:sz w:val="20"/>
+        <w:szCs w:val="20"/>
+        <w:lang w:val="en-CA"/>
+      </w:rPr>
+      <w:fldChar w:fldCharType="end"/>
+    </w:r>
+    <w:r>
+      <w:rPr>
+        <w:rFonts w:ascii="Garamond" w:hAnsi="Garamond" w:cs="Futura Medium"/>
+        <w:sz w:val="20"/>
+        <w:szCs w:val="20"/>
+        <w:lang w:val="en-CA"/>
+      </w:rPr>
+      <w:t xml:space="preserve"> of </w:t>
+    </w:r>
+    <w:r>
+      <w:rPr>
+        <w:rFonts w:ascii="Garamond" w:hAnsi="Garamond" w:cs="Futura Medium"/>
+        <w:sz w:val="20"/>
+        <w:szCs w:val="20"/>
+        <w:lang w:val="en-CA"/>
+      </w:rPr>
+      <w:fldChar w:fldCharType="begin"/>
+    </w:r>
+    <w:r>
+      <w:rPr>
+        <w:rFonts w:ascii="Garamond" w:hAnsi="Garamond" w:cs="Futura Medium"/>
+        <w:sz w:val="20"/>
+        <w:szCs w:val="20"/>
+        <w:lang w:val="en-CA"/>
+      </w:rPr>
+      <w:instrText xml:space="preserve"> NUMPAGES  \* Arabic  \* MERGEFORMAT </w:instrText>
+    </w:r>
+    <w:r>
+      <w:rPr>
+        <w:rFonts w:ascii="Garamond" w:hAnsi="Garamond" w:cs="Futura Medium"/>
+        <w:sz w:val="20"/>
+        <w:szCs w:val="20"/>
+        <w:lang w:val="en-CA"/>
+      </w:rPr>
+      <w:fldChar w:fldCharType="separate"/>
+    </w:r>
+    <w:r>
+      <w:rPr>
+        <w:rFonts w:ascii="Garamond" w:hAnsi="Garamond" w:cs="Futura Medium"/>
+        <w:noProof/>
+        <w:sz w:val="20"/>
+        <w:szCs w:val="20"/>
+        <w:lang w:val="en-CA"/>
+      </w:rPr>
+      <w:t>4</w:t>
     </w:r>
     <w:r>
       <w:rPr>
@@ -3055,7 +4069,7 @@
 </file>
 
 <file path=word/footnotes.xml><?xml version="1.0" encoding="utf-8"?>
-<w:footnotes xmlns:wpc="http://schemas.microsoft.com/office/word/2010/wordprocessingCanvas" xmlns:mo="http://schemas.microsoft.com/office/mac/office/2008/main" xmlns:mc="http://schemas.openxmlformats.org/markup-compatibility/2006" xmlns:mv="urn:schemas-microsoft-com:mac:vml" xmlns:o="urn:schemas-microsoft-com:office:office" xmlns:r="http://schemas.openxmlformats.org/officeDocument/2006/relationships" xmlns:m="http://schemas.openxmlformats.org/officeDocument/2006/math" xmlns:v="urn:schemas-microsoft-com:vml" xmlns:wp14="http://schemas.microsoft.com/office/word/2010/wordprocessingDrawing" xmlns:wp="http://schemas.openxmlformats.org/drawingml/2006/wordprocessingDrawing" xmlns:w10="urn:schemas-microsoft-com:office:word" xmlns:w="http://schemas.openxmlformats.org/wordprocessingml/2006/main" xmlns:w14="http://schemas.microsoft.com/office/word/2010/wordml" xmlns:w15="http://schemas.microsoft.com/office/word/2012/wordml" xmlns:wpg="http://schemas.microsoft.com/office/word/2010/wordprocessingGroup" xmlns:wpi="http://schemas.microsoft.com/office/word/2010/wordprocessingInk" xmlns:wne="http://schemas.microsoft.com/office/word/2006/wordml" xmlns:wps="http://schemas.microsoft.com/office/word/2010/wordprocessingShape" mc:Ignorable="w14 w15 wp14">
+<w:footnotes xmlns:wpc="http://schemas.microsoft.com/office/word/2010/wordprocessingCanvas" xmlns:mc="http://schemas.openxmlformats.org/markup-compatibility/2006" xmlns:o="urn:schemas-microsoft-com:office:office" xmlns:r="http://schemas.openxmlformats.org/officeDocument/2006/relationships" xmlns:m="http://schemas.openxmlformats.org/officeDocument/2006/math" xmlns:v="urn:schemas-microsoft-com:vml" xmlns:wp14="http://schemas.microsoft.com/office/word/2010/wordprocessingDrawing" xmlns:wp="http://schemas.openxmlformats.org/drawingml/2006/wordprocessingDrawing" xmlns:w10="urn:schemas-microsoft-com:office:word" xmlns:w="http://schemas.openxmlformats.org/wordprocessingml/2006/main" xmlns:w14="http://schemas.microsoft.com/office/word/2010/wordml" xmlns:w15="http://schemas.microsoft.com/office/word/2012/wordml" xmlns:wpg="http://schemas.microsoft.com/office/word/2010/wordprocessingGroup" xmlns:wpi="http://schemas.microsoft.com/office/word/2010/wordprocessingInk" xmlns:wne="http://schemas.microsoft.com/office/word/2006/wordml" xmlns:wps="http://schemas.microsoft.com/office/word/2010/wordprocessingShape" mc:Ignorable="w14 w15 wp14">
   <w:footnote w:type="separator" w:id="-1">
     <w:p>
       <w:r>
@@ -3074,7 +4088,7 @@
 </file>
 
 <file path=word/header1.xml><?xml version="1.0" encoding="utf-8"?>
-<w:hdr xmlns:wpc="http://schemas.microsoft.com/office/word/2010/wordprocessingCanvas" xmlns:mo="http://schemas.microsoft.com/office/mac/office/2008/main" xmlns:mc="http://schemas.openxmlformats.org/markup-compatibility/2006" xmlns:mv="urn:schemas-microsoft-com:mac:vml" xmlns:o="urn:schemas-microsoft-com:office:office" xmlns:r="http://schemas.openxmlformats.org/officeDocument/2006/relationships" xmlns:m="http://schemas.openxmlformats.org/officeDocument/2006/math" xmlns:v="urn:schemas-microsoft-com:vml" xmlns:wp14="http://schemas.microsoft.com/office/word/2010/wordprocessingDrawing" xmlns:wp="http://schemas.openxmlformats.org/drawingml/2006/wordprocessingDrawing" xmlns:w10="urn:schemas-microsoft-com:office:word" xmlns:w="http://schemas.openxmlformats.org/wordprocessingml/2006/main" xmlns:w14="http://schemas.microsoft.com/office/word/2010/wordml" xmlns:w15="http://schemas.microsoft.com/office/word/2012/wordml" xmlns:wpg="http://schemas.microsoft.com/office/word/2010/wordprocessingGroup" xmlns:wpi="http://schemas.microsoft.com/office/word/2010/wordprocessingInk" xmlns:wne="http://schemas.microsoft.com/office/word/2006/wordml" xmlns:wps="http://schemas.microsoft.com/office/word/2010/wordprocessingShape" mc:Ignorable="w14 w15 wp14">
+<w:hdr xmlns:wpc="http://schemas.microsoft.com/office/word/2010/wordprocessingCanvas" xmlns:mc="http://schemas.openxmlformats.org/markup-compatibility/2006" xmlns:o="urn:schemas-microsoft-com:office:office" xmlns:r="http://schemas.openxmlformats.org/officeDocument/2006/relationships" xmlns:m="http://schemas.openxmlformats.org/officeDocument/2006/math" xmlns:v="urn:schemas-microsoft-com:vml" xmlns:wp14="http://schemas.microsoft.com/office/word/2010/wordprocessingDrawing" xmlns:wp="http://schemas.openxmlformats.org/drawingml/2006/wordprocessingDrawing" xmlns:w10="urn:schemas-microsoft-com:office:word" xmlns:w="http://schemas.openxmlformats.org/wordprocessingml/2006/main" xmlns:w14="http://schemas.microsoft.com/office/word/2010/wordml" xmlns:w15="http://schemas.microsoft.com/office/word/2012/wordml" xmlns:wpg="http://schemas.microsoft.com/office/word/2010/wordprocessingGroup" xmlns:wpi="http://schemas.microsoft.com/office/word/2010/wordprocessingInk" xmlns:wne="http://schemas.microsoft.com/office/word/2006/wordml" xmlns:wps="http://schemas.microsoft.com/office/word/2010/wordprocessingShape" mc:Ignorable="w14 w15 wp14">
   <w:p>
     <w:pPr>
       <w:pStyle w:val="Header"/>
@@ -3096,15 +4110,7 @@
         <w:sz w:val="20"/>
         <w:szCs w:val="20"/>
       </w:rPr>
-      <w:t>COMP3078</w:t>
-    </w:r>
-    <w:r>
-      <w:rPr>
-        <w:rFonts w:ascii="Futura Medium" w:hAnsi="Futura Medium" w:cs="Futura Medium"/>
-        <w:sz w:val="20"/>
-        <w:szCs w:val="20"/>
-      </w:rPr>
-      <w:t xml:space="preserve"> Capstone Project II</w:t>
+      <w:t>COMP3078 Capstone Project II</w:t>
     </w:r>
     <w:r>
       <w:rPr>
@@ -3149,7 +4155,25 @@
         <w:sz w:val="20"/>
         <w:szCs w:val="20"/>
       </w:rPr>
-      <w:t>Team 13 – CrossCampus by xcamp.us</w:t>
+      <w:t xml:space="preserve">Team 13 – </w:t>
+    </w:r>
+    <w:proofErr w:type="spellStart"/>
+    <w:r>
+      <w:rPr>
+        <w:rFonts w:ascii="Futura Medium" w:hAnsi="Futura Medium" w:cs="Futura Medium"/>
+        <w:sz w:val="20"/>
+        <w:szCs w:val="20"/>
+      </w:rPr>
+      <w:t>CrossCampus</w:t>
+    </w:r>
+    <w:proofErr w:type="spellEnd"/>
+    <w:r>
+      <w:rPr>
+        <w:rFonts w:ascii="Futura Medium" w:hAnsi="Futura Medium" w:cs="Futura Medium"/>
+        <w:sz w:val="20"/>
+        <w:szCs w:val="20"/>
+      </w:rPr>
+      <w:t xml:space="preserve"> by xcamp.us</w:t>
     </w:r>
     <w:r>
       <w:rPr>
@@ -3185,7 +4209,7 @@
     </w:rPrDefault>
     <w:pPrDefault/>
   </w:docDefaults>
-  <w:latentStyles w:defLockedState="0" w:defUIPriority="99" w:defSemiHidden="0" w:defUnhideWhenUsed="0" w:defQFormat="0" w:count="382">
+  <w:latentStyles w:defLockedState="0" w:defUIPriority="99" w:defSemiHidden="0" w:defUnhideWhenUsed="0" w:defQFormat="0" w:count="371">
     <w:lsdException w:name="Normal" w:uiPriority="0" w:qFormat="1"/>
     <w:lsdException w:name="heading 1" w:uiPriority="9" w:qFormat="1"/>
     <w:lsdException w:name="heading 2" w:semiHidden="1" w:uiPriority="9" w:unhideWhenUsed="1" w:qFormat="1"/>
@@ -3342,15 +4366,6 @@
     <w:lsdException w:name="Balloon Text" w:semiHidden="1" w:unhideWhenUsed="1"/>
     <w:lsdException w:name="Table Grid" w:uiPriority="0"/>
     <w:lsdException w:name="Table Theme" w:semiHidden="1" w:unhideWhenUsed="1"/>
-    <w:lsdException w:name="Note Level 1" w:semiHidden="1" w:unhideWhenUsed="1"/>
-    <w:lsdException w:name="Note Level 2" w:semiHidden="1" w:unhideWhenUsed="1"/>
-    <w:lsdException w:name="Note Level 3" w:semiHidden="1" w:unhideWhenUsed="1"/>
-    <w:lsdException w:name="Note Level 4" w:semiHidden="1" w:unhideWhenUsed="1"/>
-    <w:lsdException w:name="Note Level 5" w:semiHidden="1" w:unhideWhenUsed="1"/>
-    <w:lsdException w:name="Note Level 6" w:semiHidden="1" w:unhideWhenUsed="1"/>
-    <w:lsdException w:name="Note Level 7" w:semiHidden="1" w:unhideWhenUsed="1"/>
-    <w:lsdException w:name="Note Level 8" w:semiHidden="1" w:unhideWhenUsed="1"/>
-    <w:lsdException w:name="Note Level 9" w:semiHidden="1" w:unhideWhenUsed="1"/>
     <w:lsdException w:name="Placeholder Text" w:semiHidden="1"/>
     <w:lsdException w:name="No Spacing" w:uiPriority="1" w:qFormat="1"/>
     <w:lsdException w:name="Light Shading" w:uiPriority="60"/>
@@ -3566,8 +4581,6 @@
     <w:lsdException w:name="List Table 5 Dark Accent 6" w:uiPriority="50"/>
     <w:lsdException w:name="List Table 6 Colorful Accent 6" w:uiPriority="51"/>
     <w:lsdException w:name="List Table 7 Colorful Accent 6" w:uiPriority="52"/>
-    <w:lsdException w:name="Mention" w:semiHidden="1" w:unhideWhenUsed="1"/>
-    <w:lsdException w:name="Smart Hyperlink" w:semiHidden="1" w:unhideWhenUsed="1"/>
   </w:latentStyles>
   <w:style w:type="paragraph" w:default="1" w:styleId="Normal">
     <w:name w:val="Normal"/>
@@ -3576,7 +4589,6 @@
   <w:style w:type="character" w:default="1" w:styleId="DefaultParagraphFont">
     <w:name w:val="Default Paragraph Font"/>
     <w:uiPriority w:val="1"/>
-    <w:semiHidden/>
     <w:unhideWhenUsed/>
   </w:style>
   <w:style w:type="table" w:default="1" w:styleId="TableNormal">
@@ -3954,7 +4966,7 @@
 </file>
 
 <file path=customXml/itemProps1.xml><?xml version="1.0" encoding="utf-8"?>
-<ds:datastoreItem xmlns:ds="http://schemas.openxmlformats.org/officeDocument/2006/customXml" ds:itemID="{0E79B071-0BC8-494F-A1F1-927C4AAEF2A5}">
+<ds:datastoreItem xmlns:ds="http://schemas.openxmlformats.org/officeDocument/2006/customXml" ds:itemID="{B6DC2D2C-1A9A-489B-9D4D-267C6F3F073E}">
   <ds:schemaRefs>
     <ds:schemaRef ds:uri="http://schemas.openxmlformats.org/officeDocument/2006/bibliography"/>
   </ds:schemaRefs>

</xml_diff>